<commit_message>
Atualização de arquivos aula 09
Atualização de arquivos aula 09.
</commit_message>
<xml_diff>
--- a/Aula09/Pesquisa.docx
+++ b/Aula09/Pesquisa.docx
@@ -635,7 +635,7 @@
           <w:szCs w:val="32"/>
           <w:lang w:eastAsia="en-US"/>
         </w:rPr>
-        <w:t>11</w:t>
+        <w:t>01</w:t>
       </w:r>
       <w:r>
         <w:rPr>
@@ -657,7 +657,7 @@
           <w:szCs w:val="32"/>
           <w:lang w:eastAsia="en-US"/>
         </w:rPr>
-        <w:t>Maio</w:t>
+        <w:t>junho</w:t>
       </w:r>
       <w:r>
         <w:rPr>
@@ -684,2392 +684,1667 @@
     </w:p>
     <w:p>
       <w:pPr>
+        <w:spacing w:after="120"/>
+        <w:jc w:val="right"/>
+        <w:rPr>
+          <w:rFonts w:asciiTheme="minorHAnsi" w:hAnsiTheme="minorHAnsi" w:cstheme="minorHAnsi"/>
+          <w:i/>
+          <w:sz w:val="40"/>
+          <w:u w:val="single"/>
+        </w:rPr>
+      </w:pPr>
+      <w:r>
+        <w:rPr>
+          <w:rFonts w:asciiTheme="minorHAnsi" w:hAnsiTheme="minorHAnsi" w:cstheme="minorHAnsi"/>
+          <w:i/>
+          <w:sz w:val="28"/>
+          <w:u w:val="single"/>
+        </w:rPr>
+        <w:lastRenderedPageBreak/>
+        <w:t xml:space="preserve"> </w:t>
+      </w:r>
+      <w:r>
+        <w:rPr>
+          <w:rFonts w:asciiTheme="minorHAnsi" w:hAnsiTheme="minorHAnsi" w:cstheme="minorHAnsi"/>
+          <w:i/>
+          <w:sz w:val="28"/>
+          <w:u w:val="single"/>
+        </w:rPr>
+        <w:tab/>
+      </w:r>
+      <w:r>
+        <w:rPr>
+          <w:rFonts w:asciiTheme="minorHAnsi" w:hAnsiTheme="minorHAnsi" w:cstheme="minorHAnsi"/>
+          <w:i/>
+          <w:sz w:val="28"/>
+          <w:u w:val="single"/>
+        </w:rPr>
+        <w:tab/>
+      </w:r>
+      <w:r>
+        <w:rPr>
+          <w:rFonts w:asciiTheme="minorHAnsi" w:hAnsiTheme="minorHAnsi" w:cstheme="minorHAnsi"/>
+          <w:i/>
+          <w:sz w:val="28"/>
+          <w:u w:val="single"/>
+        </w:rPr>
+        <w:tab/>
+      </w:r>
+      <w:r>
+        <w:rPr>
+          <w:rFonts w:asciiTheme="minorHAnsi" w:hAnsiTheme="minorHAnsi" w:cstheme="minorHAnsi"/>
+          <w:i/>
+          <w:sz w:val="28"/>
+          <w:u w:val="single"/>
+        </w:rPr>
+        <w:tab/>
+      </w:r>
+      <w:r>
+        <w:rPr>
+          <w:rFonts w:asciiTheme="minorHAnsi" w:hAnsiTheme="minorHAnsi" w:cstheme="minorHAnsi"/>
+          <w:i/>
+          <w:sz w:val="28"/>
+          <w:u w:val="single"/>
+        </w:rPr>
+        <w:tab/>
+      </w:r>
+      <w:r>
+        <w:rPr>
+          <w:rFonts w:asciiTheme="minorHAnsi" w:hAnsiTheme="minorHAnsi" w:cstheme="minorHAnsi"/>
+          <w:i/>
+          <w:sz w:val="28"/>
+          <w:u w:val="single"/>
+        </w:rPr>
+        <w:tab/>
+      </w:r>
+      <w:r>
+        <w:rPr>
+          <w:rFonts w:asciiTheme="minorHAnsi" w:hAnsiTheme="minorHAnsi" w:cstheme="minorHAnsi"/>
+          <w:i/>
+          <w:sz w:val="40"/>
+          <w:u w:val="single"/>
+        </w:rPr>
+        <w:t>1.1</w:t>
+      </w:r>
+      <w:r>
+        <w:rPr>
+          <w:rFonts w:asciiTheme="minorHAnsi" w:hAnsiTheme="minorHAnsi" w:cstheme="minorHAnsi"/>
+          <w:i/>
+          <w:sz w:val="40"/>
+          <w:u w:val="single"/>
+        </w:rPr>
+        <w:t xml:space="preserve"> </w:t>
+      </w:r>
+      <w:r>
+        <w:rPr>
+          <w:rFonts w:asciiTheme="minorHAnsi" w:hAnsiTheme="minorHAnsi" w:cstheme="minorHAnsi"/>
+          <w:i/>
+          <w:sz w:val="40"/>
+          <w:u w:val="single"/>
+        </w:rPr>
+        <w:t>LCD 7 segmentos</w:t>
+      </w:r>
+    </w:p>
+    <w:p>
+      <w:pPr>
+        <w:spacing w:after="120"/>
+        <w:jc w:val="right"/>
+        <w:rPr>
+          <w:rFonts w:asciiTheme="minorHAnsi" w:hAnsiTheme="minorHAnsi" w:cstheme="minorHAnsi"/>
+          <w:i/>
+          <w:u w:val="single"/>
+        </w:rPr>
+      </w:pPr>
+    </w:p>
+    <w:p>
+      <w:pPr>
+        <w:ind w:left="720"/>
         <w:jc w:val="center"/>
         <w:rPr>
+          <w:rFonts w:asciiTheme="minorHAnsi" w:hAnsiTheme="minorHAnsi" w:cstheme="minorHAnsi"/>
+          <w:i/>
+          <w:sz w:val="28"/>
+          <w:u w:val="single"/>
+        </w:rPr>
+      </w:pPr>
+      <w:r>
+        <w:rPr>
+          <w:rFonts w:asciiTheme="minorHAnsi" w:hAnsiTheme="minorHAnsi" w:cstheme="minorHAnsi"/>
+          <w:i/>
+          <w:sz w:val="28"/>
+          <w:u w:val="single"/>
+        </w:rPr>
+        <w:t>1.1</w:t>
+      </w:r>
+      <w:r>
+        <w:rPr>
+          <w:rFonts w:asciiTheme="minorHAnsi" w:hAnsiTheme="minorHAnsi" w:cstheme="minorHAnsi"/>
+          <w:i/>
+          <w:sz w:val="28"/>
+          <w:u w:val="single"/>
+        </w:rPr>
+        <w:t xml:space="preserve"> </w:t>
+      </w:r>
+      <w:r>
+        <w:rPr>
+          <w:rFonts w:asciiTheme="minorHAnsi" w:hAnsiTheme="minorHAnsi" w:cstheme="minorHAnsi"/>
+          <w:i/>
+          <w:sz w:val="28"/>
+          <w:u w:val="single"/>
+        </w:rPr>
+        <w:t>Display</w:t>
+      </w:r>
+      <w:r>
+        <w:rPr>
+          <w:rFonts w:asciiTheme="minorHAnsi" w:hAnsiTheme="minorHAnsi" w:cstheme="minorHAnsi"/>
+          <w:i/>
+          <w:sz w:val="28"/>
+          <w:u w:val="single"/>
+        </w:rPr>
+        <w:t xml:space="preserve"> 7s</w:t>
+      </w:r>
+    </w:p>
+    <w:p>
+      <w:pPr>
+        <w:pStyle w:val="SemEspaamento"/>
+        <w:jc w:val="both"/>
+        <w:rPr>
+          <w:rFonts w:asciiTheme="minorHAnsi" w:hAnsiTheme="minorHAnsi"/>
+          <w:noProof/>
+        </w:rPr>
+      </w:pPr>
+      <w:r>
+        <w:rPr>
+          <w:rFonts w:asciiTheme="minorHAnsi" w:hAnsiTheme="minorHAnsi"/>
+          <w:noProof/>
+        </w:rPr>
+        <w:t xml:space="preserve">Consiste em </w:t>
+      </w:r>
+      <w:r>
+        <w:rPr>
+          <w:rFonts w:asciiTheme="minorHAnsi" w:hAnsiTheme="minorHAnsi"/>
+          <w:noProof/>
+        </w:rPr>
+        <w:t xml:space="preserve">um arranjo de </w:t>
+      </w:r>
+      <w:r>
+        <w:rPr>
+          <w:rFonts w:asciiTheme="minorHAnsi" w:hAnsiTheme="minorHAnsi"/>
+          <w:noProof/>
+        </w:rPr>
+        <w:t xml:space="preserve">LEDs </w:t>
+      </w:r>
+      <w:r>
+        <w:rPr>
+          <w:rFonts w:asciiTheme="minorHAnsi" w:hAnsiTheme="minorHAnsi"/>
+          <w:noProof/>
+        </w:rPr>
+        <w:t>em um encapsulamento de forma a mostrar caracteres alfanuméricos. Assim temos 7 segmentos (LEDs)  para formar cada caracter.</w:t>
+      </w:r>
+    </w:p>
+    <w:p>
+      <w:pPr>
+        <w:pStyle w:val="SemEspaamento"/>
+        <w:jc w:val="both"/>
+        <w:rPr>
+          <w:rFonts w:asciiTheme="minorHAnsi" w:hAnsiTheme="minorHAnsi"/>
+          <w:noProof/>
+        </w:rPr>
+      </w:pPr>
+      <w:r>
+        <w:rPr>
+          <w:rFonts w:asciiTheme="minorHAnsi" w:hAnsiTheme="minorHAnsi"/>
+          <w:noProof/>
+        </w:rPr>
+        <w:t xml:space="preserve">Um fator importante é os displays 7s possuem anodo ou catodo comuns o que possibilita a multiplexação de displays. </w:t>
+      </w:r>
+    </w:p>
+    <w:p>
+      <w:pPr>
+        <w:jc w:val="center"/>
+        <w:rPr>
           <w:rStyle w:val="nfase"/>
           <w:rFonts w:asciiTheme="minorHAnsi" w:hAnsiTheme="minorHAnsi"/>
           <w:b/>
-          <w:i w:val="0"/>
-          <w:sz w:val="32"/>
-          <w:szCs w:val="32"/>
-        </w:rPr>
-      </w:pPr>
-      <w:r>
-        <w:rPr>
-          <w:rStyle w:val="nfase"/>
-          <w:rFonts w:asciiTheme="minorHAnsi" w:hAnsiTheme="minorHAnsi"/>
-          <w:b/>
-          <w:i w:val="0"/>
-          <w:sz w:val="32"/>
-          <w:szCs w:val="32"/>
-        </w:rPr>
-        <w:lastRenderedPageBreak/>
-        <w:t>Interrupção e Exceções</w:t>
-      </w:r>
-    </w:p>
-    <w:p>
-      <w:pPr>
-        <w:jc w:val="center"/>
-        <w:rPr>
-          <w:rStyle w:val="nfase"/>
-          <w:rFonts w:asciiTheme="minorHAnsi" w:hAnsiTheme="minorHAnsi"/>
-          <w:b/>
-          <w:i w:val="0"/>
-          <w:sz w:val="18"/>
-        </w:rPr>
-      </w:pPr>
-    </w:p>
-    <w:p>
-      <w:pPr>
-        <w:jc w:val="center"/>
-        <w:rPr>
-          <w:rStyle w:val="nfase"/>
-          <w:rFonts w:asciiTheme="minorHAnsi" w:hAnsiTheme="minorHAnsi"/>
-          <w:b/>
-          <w:i w:val="0"/>
-        </w:rPr>
-      </w:pPr>
-    </w:p>
-    <w:p>
-      <w:pPr>
-        <w:jc w:val="both"/>
-        <w:rPr>
-          <w:rStyle w:val="nfase"/>
-          <w:rFonts w:asciiTheme="minorHAnsi" w:hAnsiTheme="minorHAnsi"/>
-          <w:i w:val="0"/>
-          <w:sz w:val="28"/>
-          <w:szCs w:val="28"/>
-        </w:rPr>
-      </w:pPr>
-      <w:r>
-        <w:rPr>
-          <w:rStyle w:val="nfase"/>
-          <w:rFonts w:asciiTheme="minorHAnsi" w:hAnsiTheme="minorHAnsi"/>
-          <w:b/>
-          <w:i w:val="0"/>
-          <w:sz w:val="28"/>
-          <w:szCs w:val="28"/>
-        </w:rPr>
-        <w:t xml:space="preserve">Questão 1.1: NMI </w:t>
-      </w:r>
-      <w:proofErr w:type="spellStart"/>
-      <w:r>
-        <w:rPr>
-          <w:rStyle w:val="nfase"/>
-          <w:rFonts w:asciiTheme="minorHAnsi" w:hAnsiTheme="minorHAnsi"/>
-          <w:b/>
-          <w:i w:val="0"/>
-          <w:sz w:val="28"/>
-          <w:szCs w:val="28"/>
-        </w:rPr>
-        <w:t>vs</w:t>
-      </w:r>
-      <w:proofErr w:type="spellEnd"/>
-      <w:r>
-        <w:rPr>
-          <w:rStyle w:val="nfase"/>
-          <w:rFonts w:asciiTheme="minorHAnsi" w:hAnsiTheme="minorHAnsi"/>
-          <w:b/>
-          <w:i w:val="0"/>
-          <w:sz w:val="28"/>
-          <w:szCs w:val="28"/>
-        </w:rPr>
-        <w:t xml:space="preserve"> IRQ</w:t>
-      </w:r>
-    </w:p>
-    <w:p>
-      <w:pPr>
-        <w:jc w:val="both"/>
-        <w:rPr>
-          <w:rStyle w:val="nfase"/>
-          <w:rFonts w:asciiTheme="minorHAnsi" w:hAnsiTheme="minorHAnsi"/>
-          <w:i w:val="0"/>
-          <w:sz w:val="12"/>
-        </w:rPr>
-      </w:pPr>
-    </w:p>
-    <w:p>
-      <w:pPr>
-        <w:jc w:val="both"/>
-        <w:rPr>
-          <w:rStyle w:val="nfase"/>
-          <w:rFonts w:asciiTheme="minorHAnsi" w:hAnsiTheme="minorHAnsi"/>
-          <w:i w:val="0"/>
-        </w:rPr>
-      </w:pPr>
-      <w:r>
-        <w:rPr>
-          <w:rStyle w:val="nfase"/>
-          <w:rFonts w:asciiTheme="minorHAnsi" w:hAnsiTheme="minorHAnsi"/>
-          <w:i w:val="0"/>
-        </w:rPr>
-        <w:tab/>
-        <w:t>Uma interrupção não mascarável (NMI) pode ser sinalizada por um periférico ou desencadeada pelo software. Esta é a maior prioridade de exceção depois do reset. Ela é permanentemente ativada e tem uma prioridade fix</w:t>
-      </w:r>
-      <w:r>
-        <w:rPr>
-          <w:rStyle w:val="nfase"/>
-          <w:rFonts w:asciiTheme="minorHAnsi" w:hAnsiTheme="minorHAnsi"/>
-          <w:i w:val="0"/>
-        </w:rPr>
-        <w:t>a de -2 e não pode ser mascarada ou impedida de ativação por qualquer outra exceção.</w:t>
-      </w:r>
-      <w:r>
-        <w:rPr>
-          <w:rStyle w:val="nfase"/>
-          <w:rFonts w:asciiTheme="minorHAnsi" w:hAnsiTheme="minorHAnsi"/>
-          <w:i w:val="0"/>
-        </w:rPr>
-        <w:t xml:space="preserve"> Já a IRQ é</w:t>
-      </w:r>
-      <w:r>
-        <w:rPr>
-          <w:rStyle w:val="nfase"/>
-          <w:rFonts w:asciiTheme="minorHAnsi" w:hAnsiTheme="minorHAnsi"/>
-          <w:i w:val="0"/>
-        </w:rPr>
-        <w:t xml:space="preserve"> uma </w:t>
-      </w:r>
-      <w:r>
-        <w:rPr>
-          <w:rStyle w:val="nfase"/>
-          <w:rFonts w:asciiTheme="minorHAnsi" w:hAnsiTheme="minorHAnsi"/>
-          <w:i w:val="0"/>
-        </w:rPr>
-        <w:t>solicitação de interrupção,</w:t>
-      </w:r>
-      <w:r>
-        <w:rPr>
-          <w:rStyle w:val="nfase"/>
-          <w:rFonts w:asciiTheme="minorHAnsi" w:hAnsiTheme="minorHAnsi"/>
-          <w:i w:val="0"/>
-        </w:rPr>
-        <w:t xml:space="preserve"> sinalizada por um periférico. Todas as interrupções são assíncronas para a execução da instrução. </w:t>
-      </w:r>
-    </w:p>
-    <w:p>
-      <w:pPr>
-        <w:jc w:val="both"/>
-        <w:rPr>
-          <w:rStyle w:val="nfase"/>
-          <w:rFonts w:asciiTheme="minorHAnsi" w:hAnsiTheme="minorHAnsi"/>
-          <w:i w:val="0"/>
-        </w:rPr>
-      </w:pPr>
-    </w:p>
-    <w:p>
-      <w:pPr>
-        <w:jc w:val="both"/>
-        <w:rPr>
-          <w:rStyle w:val="nfase"/>
-          <w:rFonts w:asciiTheme="minorHAnsi" w:hAnsiTheme="minorHAnsi"/>
-          <w:i w:val="0"/>
-        </w:rPr>
-      </w:pPr>
-      <w:r>
-        <w:rPr>
-          <w:rStyle w:val="nfase"/>
-          <w:rFonts w:asciiTheme="minorHAnsi" w:hAnsiTheme="minorHAnsi"/>
-          <w:b/>
-          <w:i w:val="0"/>
-          <w:sz w:val="28"/>
-          <w:szCs w:val="28"/>
-        </w:rPr>
-        <w:t xml:space="preserve">Questão 2.1: IRQ </w:t>
-      </w:r>
-      <w:proofErr w:type="spellStart"/>
-      <w:r>
-        <w:rPr>
-          <w:rStyle w:val="nfase"/>
-          <w:rFonts w:asciiTheme="minorHAnsi" w:hAnsiTheme="minorHAnsi"/>
-          <w:b/>
-          <w:i w:val="0"/>
-          <w:sz w:val="28"/>
-          <w:szCs w:val="28"/>
-        </w:rPr>
-        <w:t>vs</w:t>
-      </w:r>
-      <w:proofErr w:type="spellEnd"/>
-      <w:r>
-        <w:rPr>
-          <w:rStyle w:val="nfase"/>
-          <w:rFonts w:asciiTheme="minorHAnsi" w:hAnsiTheme="minorHAnsi"/>
-          <w:b/>
-          <w:i w:val="0"/>
-          <w:sz w:val="28"/>
-          <w:szCs w:val="28"/>
-        </w:rPr>
-        <w:t xml:space="preserve"> ISR</w:t>
-      </w:r>
-    </w:p>
-    <w:p>
-      <w:pPr>
-        <w:jc w:val="both"/>
-        <w:rPr>
-          <w:rStyle w:val="nfase"/>
-          <w:rFonts w:asciiTheme="minorHAnsi" w:hAnsiTheme="minorHAnsi"/>
-          <w:i w:val="0"/>
-          <w:sz w:val="14"/>
-        </w:rPr>
-      </w:pPr>
-    </w:p>
-    <w:p>
-      <w:pPr>
-        <w:jc w:val="both"/>
-        <w:rPr>
-          <w:rStyle w:val="nfase"/>
-          <w:rFonts w:asciiTheme="minorHAnsi" w:hAnsiTheme="minorHAnsi"/>
-          <w:i w:val="0"/>
-        </w:rPr>
-      </w:pPr>
-      <w:r>
-        <w:rPr>
-          <w:rStyle w:val="nfase"/>
-          <w:rFonts w:asciiTheme="minorHAnsi" w:hAnsiTheme="minorHAnsi"/>
-          <w:i w:val="0"/>
-        </w:rPr>
-        <w:tab/>
-        <w:t xml:space="preserve">A diferença entre IRQ e ISR é que IRQ </w:t>
-      </w:r>
-      <w:r>
-        <w:rPr>
-          <w:rStyle w:val="nfase"/>
-          <w:rFonts w:asciiTheme="minorHAnsi" w:hAnsiTheme="minorHAnsi"/>
-          <w:i w:val="0"/>
-        </w:rPr>
-        <w:t xml:space="preserve">é um tipo de </w:t>
-      </w:r>
-      <w:r>
-        <w:rPr>
-          <w:rStyle w:val="nfase"/>
-          <w:rFonts w:asciiTheme="minorHAnsi" w:hAnsiTheme="minorHAnsi"/>
-          <w:i w:val="0"/>
-        </w:rPr>
-        <w:t>interrupção</w:t>
-      </w:r>
-      <w:r>
-        <w:rPr>
-          <w:rStyle w:val="nfase"/>
-          <w:rFonts w:asciiTheme="minorHAnsi" w:hAnsiTheme="minorHAnsi"/>
-          <w:i w:val="0"/>
-        </w:rPr>
-        <w:t xml:space="preserve"> enquanto ISR é uma das maneiras de como o processador manipula exceções. ISR significa Rotinas de Serviço de Interrupção onde as interrupções IRQ0 até IRQ34 são manipulas pelo ISR.</w:t>
-      </w:r>
-    </w:p>
-    <w:p>
-      <w:pPr>
-        <w:jc w:val="both"/>
-        <w:rPr>
-          <w:rStyle w:val="nfase"/>
-          <w:rFonts w:asciiTheme="minorHAnsi" w:hAnsiTheme="minorHAnsi"/>
-          <w:i w:val="0"/>
-        </w:rPr>
-      </w:pPr>
-    </w:p>
-    <w:p>
-      <w:pPr>
-        <w:jc w:val="both"/>
-        <w:rPr>
-          <w:rStyle w:val="nfase"/>
-          <w:rFonts w:asciiTheme="minorHAnsi" w:hAnsiTheme="minorHAnsi"/>
-          <w:b/>
-          <w:i w:val="0"/>
-          <w:sz w:val="28"/>
-          <w:szCs w:val="28"/>
-        </w:rPr>
-      </w:pPr>
-      <w:r>
-        <w:rPr>
-          <w:rStyle w:val="nfase"/>
-          <w:rFonts w:asciiTheme="minorHAnsi" w:hAnsiTheme="minorHAnsi"/>
-          <w:b/>
-          <w:i w:val="0"/>
-          <w:sz w:val="28"/>
-          <w:szCs w:val="28"/>
-        </w:rPr>
-        <w:t>Questão 2.2: SAM4S</w:t>
-      </w:r>
-    </w:p>
-    <w:p>
-      <w:pPr>
-        <w:jc w:val="both"/>
-        <w:rPr>
-          <w:rStyle w:val="nfase"/>
-          <w:rFonts w:asciiTheme="minorHAnsi" w:hAnsiTheme="minorHAnsi"/>
-          <w:b/>
-          <w:i w:val="0"/>
-          <w:sz w:val="10"/>
-          <w:szCs w:val="28"/>
-        </w:rPr>
-      </w:pPr>
-    </w:p>
-    <w:p>
-      <w:pPr>
-        <w:jc w:val="both"/>
-        <w:rPr>
-          <w:rStyle w:val="nfase"/>
-          <w:rFonts w:asciiTheme="minorHAnsi" w:hAnsiTheme="minorHAnsi"/>
-          <w:i w:val="0"/>
-        </w:rPr>
-      </w:pPr>
-      <w:r>
-        <w:rPr>
-          <w:rStyle w:val="nfase"/>
-          <w:rFonts w:asciiTheme="minorHAnsi" w:hAnsiTheme="minorHAnsi"/>
-          <w:b/>
-          <w:i w:val="0"/>
-          <w:sz w:val="28"/>
-          <w:szCs w:val="28"/>
-        </w:rPr>
-        <w:tab/>
-      </w:r>
-      <w:r>
-        <w:rPr>
-          <w:rStyle w:val="nfase"/>
-          <w:rFonts w:asciiTheme="minorHAnsi" w:hAnsiTheme="minorHAnsi"/>
-          <w:i w:val="0"/>
-        </w:rPr>
-        <w:t>O SAM4S suporta 35 interrupções e tem 15 níveis de prioridade onde o décimo quinto é o que tem menor prioridade.</w:t>
-      </w:r>
-    </w:p>
-    <w:p>
-      <w:pPr>
-        <w:jc w:val="both"/>
-        <w:rPr>
-          <w:rStyle w:val="nfase"/>
-          <w:rFonts w:asciiTheme="minorHAnsi" w:hAnsiTheme="minorHAnsi"/>
-          <w:i w:val="0"/>
-        </w:rPr>
-      </w:pPr>
-    </w:p>
-    <w:p>
-      <w:pPr>
-        <w:jc w:val="both"/>
-        <w:rPr>
-          <w:rStyle w:val="nfase"/>
-          <w:rFonts w:asciiTheme="minorHAnsi" w:hAnsiTheme="minorHAnsi"/>
-          <w:b/>
-          <w:i w:val="0"/>
-          <w:sz w:val="28"/>
-          <w:szCs w:val="28"/>
-        </w:rPr>
-      </w:pPr>
-      <w:r>
-        <w:rPr>
-          <w:rStyle w:val="nfase"/>
-          <w:rFonts w:asciiTheme="minorHAnsi" w:hAnsiTheme="minorHAnsi"/>
-          <w:b/>
-          <w:i w:val="0"/>
-          <w:sz w:val="28"/>
-          <w:szCs w:val="28"/>
-        </w:rPr>
-        <w:t>Questão 2.3: FIQ</w:t>
-      </w:r>
-    </w:p>
-    <w:p>
-      <w:pPr>
-        <w:jc w:val="both"/>
-        <w:rPr>
-          <w:rStyle w:val="nfase"/>
-          <w:rFonts w:asciiTheme="minorHAnsi" w:hAnsiTheme="minorHAnsi"/>
-          <w:b/>
-          <w:i w:val="0"/>
-          <w:sz w:val="14"/>
-          <w:szCs w:val="28"/>
-        </w:rPr>
-      </w:pPr>
-      <w:r>
-        <w:rPr>
-          <w:rStyle w:val="nfase"/>
-          <w:rFonts w:asciiTheme="minorHAnsi" w:hAnsiTheme="minorHAnsi"/>
-          <w:b/>
-          <w:i w:val="0"/>
-          <w:sz w:val="28"/>
-          <w:szCs w:val="28"/>
-        </w:rPr>
-        <w:tab/>
-      </w:r>
-    </w:p>
-    <w:p>
-      <w:pPr>
-        <w:jc w:val="both"/>
-        <w:rPr>
-          <w:rStyle w:val="nfase"/>
-          <w:rFonts w:asciiTheme="minorHAnsi" w:hAnsiTheme="minorHAnsi"/>
           <w:i w:val="0"/>
           <w:szCs w:val="28"/>
         </w:rPr>
       </w:pPr>
-      <w:r>
+    </w:p>
+    <w:p>
+      <w:pPr>
+        <w:jc w:val="center"/>
         <w:rPr>
           <w:rStyle w:val="nfase"/>
           <w:rFonts w:asciiTheme="minorHAnsi" w:hAnsiTheme="minorHAnsi"/>
           <w:b/>
-          <w:i w:val="0"/>
-          <w:sz w:val="28"/>
-          <w:szCs w:val="28"/>
-        </w:rPr>
-        <w:tab/>
-      </w:r>
-      <w:r>
-        <w:rPr>
-          <w:rStyle w:val="nfase"/>
-          <w:rFonts w:asciiTheme="minorHAnsi" w:hAnsiTheme="minorHAnsi"/>
           <w:i w:val="0"/>
           <w:szCs w:val="28"/>
         </w:rPr>
-        <w:t>Os pedidos de interrupção rápida (</w:t>
-      </w:r>
-      <w:proofErr w:type="spellStart"/>
-      <w:r>
+      </w:pPr>
+    </w:p>
+    <w:p>
+      <w:pPr>
+        <w:ind w:firstLine="720"/>
+        <w:jc w:val="center"/>
+        <w:rPr>
+          <w:rFonts w:asciiTheme="minorHAnsi" w:hAnsiTheme="minorHAnsi" w:cstheme="minorHAnsi"/>
+          <w:i/>
+          <w:sz w:val="28"/>
+          <w:u w:val="single"/>
+        </w:rPr>
+      </w:pPr>
+      <w:r>
+        <w:rPr>
+          <w:rFonts w:asciiTheme="minorHAnsi" w:hAnsiTheme="minorHAnsi" w:cstheme="minorHAnsi"/>
+          <w:i/>
+          <w:sz w:val="28"/>
+          <w:u w:val="single"/>
+        </w:rPr>
+        <w:t>1.2 - 4</w:t>
+      </w:r>
+      <w:r>
+        <w:rPr>
+          <w:rFonts w:asciiTheme="minorHAnsi" w:hAnsiTheme="minorHAnsi" w:cstheme="minorHAnsi"/>
+          <w:i/>
+          <w:sz w:val="28"/>
+          <w:u w:val="single"/>
+        </w:rPr>
+        <w:t xml:space="preserve"> </w:t>
+      </w:r>
+      <w:r>
+        <w:rPr>
+          <w:rFonts w:asciiTheme="minorHAnsi" w:hAnsiTheme="minorHAnsi" w:cstheme="minorHAnsi"/>
+          <w:i/>
+          <w:sz w:val="28"/>
+          <w:u w:val="single"/>
+        </w:rPr>
+        <w:t>D</w:t>
+      </w:r>
+      <w:r>
+        <w:rPr>
+          <w:rFonts w:asciiTheme="minorHAnsi" w:hAnsiTheme="minorHAnsi" w:cstheme="minorHAnsi"/>
+          <w:i/>
+          <w:sz w:val="28"/>
+          <w:u w:val="single"/>
+        </w:rPr>
+        <w:t>isplays</w:t>
+      </w:r>
+      <w:r>
+        <w:rPr>
+          <w:rFonts w:asciiTheme="minorHAnsi" w:hAnsiTheme="minorHAnsi" w:cstheme="minorHAnsi"/>
+          <w:i/>
+          <w:sz w:val="28"/>
+          <w:u w:val="single"/>
+        </w:rPr>
+        <w:t xml:space="preserve"> 7s</w:t>
+      </w:r>
+    </w:p>
+    <w:p>
+      <w:pPr>
+        <w:pStyle w:val="SemEspaamento"/>
+        <w:jc w:val="both"/>
+        <w:rPr>
+          <w:rFonts w:asciiTheme="minorHAnsi" w:hAnsiTheme="minorHAnsi"/>
+          <w:noProof/>
+        </w:rPr>
+      </w:pPr>
+      <w:r>
+        <w:rPr>
+          <w:rFonts w:asciiTheme="minorHAnsi" w:hAnsiTheme="minorHAnsi"/>
+          <w:noProof/>
+        </w:rPr>
+        <w:t>Uma possível implementação é interligar todos os pinos de anodo (no caso do display catodo comum)  em paralelo em algum Port I/O do uC, e ligar os catodos chav</w:t>
+      </w:r>
+      <w:r>
+        <w:rPr>
+          <w:rFonts w:asciiTheme="minorHAnsi" w:hAnsiTheme="minorHAnsi"/>
+          <w:noProof/>
+        </w:rPr>
+        <w:t>e</w:t>
+      </w:r>
+      <w:r>
+        <w:rPr>
+          <w:rFonts w:asciiTheme="minorHAnsi" w:hAnsiTheme="minorHAnsi"/>
+          <w:noProof/>
+        </w:rPr>
+        <w:t>ados por transistores separados comandados também pelo uC</w:t>
+      </w:r>
+      <w:r>
+        <w:rPr>
+          <w:rFonts w:asciiTheme="minorHAnsi" w:hAnsiTheme="minorHAnsi"/>
+          <w:noProof/>
+        </w:rPr>
+        <w:t>.</w:t>
+      </w:r>
+    </w:p>
+    <w:p>
+      <w:pPr>
+        <w:pStyle w:val="SemEspaamento"/>
+        <w:jc w:val="both"/>
+        <w:rPr>
+          <w:rFonts w:asciiTheme="minorHAnsi" w:hAnsiTheme="minorHAnsi"/>
+          <w:noProof/>
+        </w:rPr>
+      </w:pPr>
+      <w:r>
+        <w:rPr>
+          <w:rFonts w:asciiTheme="minorHAnsi" w:hAnsiTheme="minorHAnsi"/>
+          <w:noProof/>
+        </w:rPr>
+        <w:t xml:space="preserve">Assim para </w:t>
+      </w:r>
+      <w:r>
+        <w:rPr>
+          <w:rFonts w:asciiTheme="minorHAnsi" w:hAnsiTheme="minorHAnsi"/>
+          <w:noProof/>
+        </w:rPr>
+        <w:t>c</w:t>
+      </w:r>
+      <w:r>
+        <w:rPr>
+          <w:rFonts w:asciiTheme="minorHAnsi" w:hAnsiTheme="minorHAnsi"/>
+          <w:noProof/>
+        </w:rPr>
+        <w:t>ontro</w:t>
+      </w:r>
+      <w:r>
+        <w:rPr>
+          <w:rFonts w:asciiTheme="minorHAnsi" w:hAnsiTheme="minorHAnsi"/>
+          <w:noProof/>
+        </w:rPr>
+        <w:t>l</w:t>
+      </w:r>
+      <w:r>
+        <w:rPr>
+          <w:rFonts w:asciiTheme="minorHAnsi" w:hAnsiTheme="minorHAnsi"/>
+          <w:noProof/>
+        </w:rPr>
+        <w:t>ar simultâneamente os 4 Displays seria necessário apenas sincronizar os pulsos de cada Display com cada Trasistor conforme o exemplo da imagem abaixo.</w:t>
+      </w:r>
+    </w:p>
+    <w:p>
+      <w:pPr>
+        <w:jc w:val="center"/>
+        <w:rPr>
+          <w:rFonts w:asciiTheme="minorHAnsi" w:hAnsiTheme="minorHAnsi"/>
+          <w:b/>
+          <w:iCs/>
+          <w:szCs w:val="28"/>
+        </w:rPr>
+      </w:pPr>
+    </w:p>
+    <w:p>
+      <w:pPr>
+        <w:jc w:val="center"/>
         <w:rPr>
           <w:rStyle w:val="nfase"/>
           <w:rFonts w:asciiTheme="minorHAnsi" w:hAnsiTheme="minorHAnsi"/>
+          <w:b/>
           <w:i w:val="0"/>
           <w:szCs w:val="28"/>
         </w:rPr>
-        <w:t>FIQs</w:t>
-      </w:r>
-      <w:proofErr w:type="spellEnd"/>
-      <w:r>
+      </w:pPr>
+      <w:r>
+        <w:rPr>
+          <w:rFonts w:asciiTheme="minorHAnsi" w:hAnsiTheme="minorHAnsi"/>
+          <w:b/>
+          <w:iCs/>
+          <w:szCs w:val="28"/>
+        </w:rPr>
+        <w:drawing>
+          <wp:inline distT="0" distB="0" distL="0" distR="0">
+            <wp:extent cx="5399434" cy="2592705"/>
+            <wp:effectExtent l="0" t="0" r="0" b="0"/>
+            <wp:docPr id="1" name="Imagem 1" descr="http://i657.photobucket.com/albums/uu300/BlogAqueronte/LaunchPad%20MSP430/7%20Segmentos/5.png"/>
+            <wp:cNvGraphicFramePr>
+              <a:graphicFrameLocks xmlns:a="http://schemas.openxmlformats.org/drawingml/2006/main" noChangeAspect="1"/>
+            </wp:cNvGraphicFramePr>
+            <a:graphic xmlns:a="http://schemas.openxmlformats.org/drawingml/2006/main">
+              <a:graphicData uri="http://schemas.openxmlformats.org/drawingml/2006/picture">
+                <pic:pic xmlns:pic="http://schemas.openxmlformats.org/drawingml/2006/picture">
+                  <pic:nvPicPr>
+                    <pic:cNvPr id="0" name="Picture 1" descr="http://i657.photobucket.com/albums/uu300/BlogAqueronte/LaunchPad%20MSP430/7%20Segmentos/5.png"/>
+                    <pic:cNvPicPr>
+                      <a:picLocks noChangeAspect="1" noChangeArrowheads="1"/>
+                    </pic:cNvPicPr>
+                  </pic:nvPicPr>
+                  <pic:blipFill rotWithShape="1">
+                    <a:blip r:embed="rId9">
+                      <a:extLst>
+                        <a:ext uri="{28A0092B-C50C-407E-A947-70E740481C1C}">
+                          <a14:useLocalDpi xmlns:a14="http://schemas.microsoft.com/office/drawing/2010/main" val="0"/>
+                        </a:ext>
+                      </a:extLst>
+                    </a:blip>
+                    <a:srcRect t="9628"/>
+                    <a:stretch/>
+                  </pic:blipFill>
+                  <pic:spPr bwMode="auto">
+                    <a:xfrm>
+                      <a:off x="0" y="0"/>
+                      <a:ext cx="5400040" cy="2592996"/>
+                    </a:xfrm>
+                    <a:prstGeom prst="rect">
+                      <a:avLst/>
+                    </a:prstGeom>
+                    <a:noFill/>
+                    <a:ln>
+                      <a:noFill/>
+                    </a:ln>
+                    <a:extLst>
+                      <a:ext uri="{53640926-AAD7-44D8-BBD7-CCE9431645EC}">
+                        <a14:shadowObscured xmlns:a14="http://schemas.microsoft.com/office/drawing/2010/main"/>
+                      </a:ext>
+                    </a:extLst>
+                  </pic:spPr>
+                </pic:pic>
+              </a:graphicData>
+            </a:graphic>
+          </wp:inline>
+        </w:drawing>
+      </w:r>
+    </w:p>
+    <w:p>
+      <w:pPr>
+        <w:jc w:val="both"/>
+        <w:rPr>
+          <w:rFonts w:asciiTheme="minorHAnsi" w:hAnsiTheme="minorHAnsi"/>
+          <w:noProof/>
+        </w:rPr>
+      </w:pPr>
+    </w:p>
+    <w:p>
+      <w:pPr>
+        <w:jc w:val="both"/>
+        <w:rPr>
+          <w:rFonts w:asciiTheme="minorHAnsi" w:hAnsiTheme="minorHAnsi"/>
+          <w:noProof/>
+        </w:rPr>
+      </w:pPr>
+      <w:r>
+        <w:rPr>
+          <w:rFonts w:asciiTheme="minorHAnsi" w:hAnsiTheme="minorHAnsi"/>
+          <w:noProof/>
+        </w:rPr>
+        <w:t xml:space="preserve">Dessa forma seriam utilizados apenas 12 pinos do uC ao invés de 32. </w:t>
+      </w:r>
+    </w:p>
+    <w:p>
+      <w:pPr>
+        <w:jc w:val="both"/>
+        <w:rPr>
+          <w:rFonts w:asciiTheme="minorHAnsi" w:hAnsiTheme="minorHAnsi"/>
+          <w:noProof/>
+        </w:rPr>
+      </w:pPr>
+    </w:p>
+    <w:p>
+      <w:pPr>
+        <w:jc w:val="both"/>
+        <w:rPr>
+          <w:rFonts w:asciiTheme="minorHAnsi" w:hAnsiTheme="minorHAnsi"/>
+          <w:noProof/>
+        </w:rPr>
+      </w:pPr>
+    </w:p>
+    <w:p>
+      <w:pPr>
+        <w:pStyle w:val="PargrafodaLista"/>
+        <w:ind w:left="0"/>
+        <w:jc w:val="center"/>
+        <w:rPr>
+          <w:rFonts w:asciiTheme="minorHAnsi" w:hAnsiTheme="minorHAnsi" w:cstheme="minorHAnsi"/>
+          <w:i/>
+          <w:sz w:val="28"/>
+          <w:u w:val="single"/>
+        </w:rPr>
+      </w:pPr>
+      <w:r>
+        <w:rPr>
+          <w:rFonts w:asciiTheme="minorHAnsi" w:hAnsiTheme="minorHAnsi" w:cstheme="minorHAnsi"/>
+          <w:i/>
+          <w:sz w:val="28"/>
+          <w:u w:val="single"/>
+        </w:rPr>
+        <w:t xml:space="preserve">1.2 </w:t>
+      </w:r>
+      <w:r>
+        <w:rPr>
+          <w:rFonts w:asciiTheme="minorHAnsi" w:hAnsiTheme="minorHAnsi" w:cstheme="minorHAnsi"/>
+          <w:i/>
+          <w:sz w:val="28"/>
+          <w:u w:val="single"/>
+        </w:rPr>
+        <w:t>–</w:t>
+      </w:r>
+      <w:r>
+        <w:rPr>
+          <w:rFonts w:asciiTheme="minorHAnsi" w:hAnsiTheme="minorHAnsi" w:cstheme="minorHAnsi"/>
+          <w:i/>
+          <w:sz w:val="28"/>
+          <w:u w:val="single"/>
+        </w:rPr>
+        <w:t xml:space="preserve"> </w:t>
+      </w:r>
+      <w:r>
+        <w:rPr>
+          <w:rFonts w:asciiTheme="minorHAnsi" w:hAnsiTheme="minorHAnsi" w:cstheme="minorHAnsi"/>
+          <w:i/>
+          <w:sz w:val="28"/>
+          <w:u w:val="single"/>
+        </w:rPr>
+        <w:t>Pinos do Controlador</w:t>
+      </w:r>
+    </w:p>
+    <w:p>
+      <w:pPr>
+        <w:ind w:left="720"/>
+        <w:rPr>
+          <w:rFonts w:asciiTheme="minorHAnsi" w:hAnsiTheme="minorHAnsi" w:cstheme="minorHAnsi"/>
+          <w:i/>
+          <w:sz w:val="28"/>
+          <w:u w:val="single"/>
+        </w:rPr>
+      </w:pPr>
+    </w:p>
+    <w:p>
+      <w:pPr>
+        <w:jc w:val="both"/>
+        <w:rPr>
+          <w:rFonts w:asciiTheme="minorHAnsi" w:hAnsiTheme="minorHAnsi"/>
+          <w:noProof/>
+        </w:rPr>
+      </w:pPr>
+      <w:r>
+        <w:rPr>
+          <w:rFonts w:asciiTheme="minorHAnsi" w:hAnsiTheme="minorHAnsi"/>
+          <w:b/>
+          <w:noProof/>
+        </w:rPr>
+        <w:t>D</w:t>
+      </w:r>
+      <w:r>
+        <w:rPr>
+          <w:rFonts w:asciiTheme="minorHAnsi" w:hAnsiTheme="minorHAnsi"/>
+          <w:b/>
+          <w:noProof/>
+        </w:rPr>
+        <w:t>B00-</w:t>
+      </w:r>
+      <w:r>
+        <w:rPr>
+          <w:rFonts w:asciiTheme="minorHAnsi" w:hAnsiTheme="minorHAnsi"/>
+          <w:b/>
+          <w:noProof/>
+        </w:rPr>
+        <w:t>DB17:</w:t>
+      </w:r>
+      <w:r>
+        <w:rPr>
+          <w:rFonts w:asciiTheme="minorHAnsi" w:hAnsiTheme="minorHAnsi"/>
+          <w:noProof/>
+        </w:rPr>
+        <w:t xml:space="preserve"> </w:t>
+      </w:r>
+      <w:r>
+        <w:rPr>
+          <w:rFonts w:asciiTheme="minorHAnsi" w:hAnsiTheme="minorHAnsi"/>
+          <w:noProof/>
+        </w:rPr>
+        <w:t>P</w:t>
+      </w:r>
+      <w:r>
+        <w:rPr>
+          <w:rFonts w:asciiTheme="minorHAnsi" w:hAnsiTheme="minorHAnsi"/>
+          <w:noProof/>
+        </w:rPr>
+        <w:t>inos transferência de dados (bits de escrita).</w:t>
+      </w:r>
+      <w:r>
+        <w:rPr>
+          <w:rFonts w:asciiTheme="minorHAnsi" w:hAnsiTheme="minorHAnsi"/>
+          <w:noProof/>
+        </w:rPr>
+        <w:t xml:space="preserve"> Na placa SMK4S-EK2 são usados apenas os pinos DB10-DB17 em uma interface de 8bits. </w:t>
+      </w:r>
+    </w:p>
+    <w:p>
+      <w:pPr>
+        <w:jc w:val="both"/>
+        <w:rPr>
+          <w:rFonts w:asciiTheme="minorHAnsi" w:hAnsiTheme="minorHAnsi"/>
+          <w:noProof/>
+        </w:rPr>
+      </w:pPr>
+      <w:r>
+        <w:rPr>
+          <w:rFonts w:asciiTheme="minorHAnsi" w:hAnsiTheme="minorHAnsi"/>
+          <w:b/>
+          <w:noProof/>
+        </w:rPr>
+        <w:t>RD</w:t>
+      </w:r>
+      <w:r>
+        <w:rPr>
+          <w:rFonts w:asciiTheme="minorHAnsi" w:hAnsiTheme="minorHAnsi"/>
+          <w:b/>
+          <w:noProof/>
+        </w:rPr>
+        <w:t>:</w:t>
+      </w:r>
+      <w:r>
+        <w:rPr>
+          <w:rFonts w:asciiTheme="minorHAnsi" w:hAnsiTheme="minorHAnsi"/>
+          <w:noProof/>
+        </w:rPr>
+        <w:t xml:space="preserve"> </w:t>
+      </w:r>
+      <w:r>
+        <w:rPr>
+          <w:rFonts w:asciiTheme="minorHAnsi" w:hAnsiTheme="minorHAnsi"/>
+          <w:noProof/>
+        </w:rPr>
+        <w:t>Habilita a operação de  leitura dos registradores do LCD.</w:t>
+      </w:r>
+    </w:p>
+    <w:p>
+      <w:pPr>
+        <w:jc w:val="both"/>
+        <w:rPr>
+          <w:rFonts w:asciiTheme="minorHAnsi" w:hAnsiTheme="minorHAnsi"/>
+          <w:noProof/>
+        </w:rPr>
+      </w:pPr>
+      <w:r>
+        <w:rPr>
+          <w:rFonts w:asciiTheme="minorHAnsi" w:hAnsiTheme="minorHAnsi"/>
+          <w:b/>
+          <w:noProof/>
+        </w:rPr>
+        <w:t>R</w:t>
+      </w:r>
+      <w:r>
+        <w:rPr>
+          <w:rFonts w:asciiTheme="minorHAnsi" w:hAnsiTheme="minorHAnsi"/>
+          <w:b/>
+          <w:noProof/>
+        </w:rPr>
+        <w:t>S</w:t>
+      </w:r>
+      <w:r>
+        <w:rPr>
+          <w:rFonts w:asciiTheme="minorHAnsi" w:hAnsiTheme="minorHAnsi"/>
+          <w:b/>
+          <w:noProof/>
+        </w:rPr>
+        <w:t>:</w:t>
+      </w:r>
+      <w:r>
+        <w:rPr>
+          <w:rFonts w:asciiTheme="minorHAnsi" w:hAnsiTheme="minorHAnsi"/>
+          <w:noProof/>
+        </w:rPr>
+        <w:t xml:space="preserve"> Sinal de Register Select.</w:t>
+      </w:r>
+      <w:r>
+        <w:rPr>
+          <w:rFonts w:asciiTheme="minorHAnsi" w:hAnsiTheme="minorHAnsi"/>
+          <w:noProof/>
+        </w:rPr>
+        <w:t xml:space="preserve"> Seleciona se será comando ou dado.</w:t>
+      </w:r>
+      <w:r>
+        <w:rPr>
+          <w:rFonts w:asciiTheme="minorHAnsi" w:hAnsiTheme="minorHAnsi"/>
+          <w:noProof/>
+        </w:rPr>
+        <w:t xml:space="preserve"> </w:t>
+      </w:r>
+    </w:p>
+    <w:p>
+      <w:pPr>
+        <w:jc w:val="both"/>
+        <w:rPr>
+          <w:rFonts w:asciiTheme="minorHAnsi" w:hAnsiTheme="minorHAnsi"/>
+          <w:noProof/>
+          <w:lang w:val="en-US"/>
+        </w:rPr>
+      </w:pPr>
+      <w:r>
+        <w:rPr>
+          <w:rFonts w:asciiTheme="minorHAnsi" w:hAnsiTheme="minorHAnsi"/>
+          <w:b/>
+          <w:noProof/>
+          <w:lang w:val="en-US"/>
+        </w:rPr>
+        <w:t>R</w:t>
+      </w:r>
+      <w:r>
+        <w:rPr>
+          <w:rFonts w:asciiTheme="minorHAnsi" w:hAnsiTheme="minorHAnsi"/>
+          <w:b/>
+          <w:noProof/>
+          <w:lang w:val="en-US"/>
+        </w:rPr>
+        <w:t>ESET</w:t>
+      </w:r>
+      <w:r>
+        <w:rPr>
+          <w:rFonts w:asciiTheme="minorHAnsi" w:hAnsiTheme="minorHAnsi"/>
+          <w:b/>
+          <w:noProof/>
+          <w:lang w:val="en-US"/>
+        </w:rPr>
+        <w:t>:</w:t>
+      </w:r>
+      <w:r>
+        <w:rPr>
+          <w:rFonts w:asciiTheme="minorHAnsi" w:hAnsiTheme="minorHAnsi"/>
+          <w:noProof/>
+          <w:lang w:val="en-US"/>
+        </w:rPr>
+        <w:t xml:space="preserve"> Reinicia o LCD.</w:t>
+      </w:r>
+    </w:p>
+    <w:p>
+      <w:pPr>
+        <w:jc w:val="both"/>
+        <w:rPr>
+          <w:rFonts w:asciiTheme="minorHAnsi" w:hAnsiTheme="minorHAnsi"/>
+          <w:noProof/>
+        </w:rPr>
+      </w:pPr>
+      <w:r>
+        <w:rPr>
+          <w:rFonts w:asciiTheme="minorHAnsi" w:hAnsiTheme="minorHAnsi"/>
+          <w:b/>
+          <w:noProof/>
+        </w:rPr>
+        <w:t>IM1</w:t>
+      </w:r>
+      <w:r>
+        <w:rPr>
+          <w:rFonts w:asciiTheme="minorHAnsi" w:hAnsiTheme="minorHAnsi"/>
+          <w:b/>
+          <w:noProof/>
+        </w:rPr>
+        <w:t>:</w:t>
+      </w:r>
+      <w:r>
+        <w:rPr>
+          <w:rFonts w:asciiTheme="minorHAnsi" w:hAnsiTheme="minorHAnsi"/>
+          <w:noProof/>
+        </w:rPr>
+        <w:t xml:space="preserve"> Os IMx Selecionam a forma de interface de controle</w:t>
+      </w:r>
+      <w:r>
+        <w:rPr>
+          <w:rFonts w:asciiTheme="minorHAnsi" w:hAnsiTheme="minorHAnsi"/>
+          <w:noProof/>
+        </w:rPr>
+        <w:t xml:space="preserve"> entre</w:t>
+      </w:r>
+      <w:r>
+        <w:rPr>
+          <w:rFonts w:asciiTheme="minorHAnsi" w:hAnsiTheme="minorHAnsi"/>
+          <w:noProof/>
+        </w:rPr>
+        <w:t xml:space="preserve"> 8bits</w:t>
+      </w:r>
+      <w:r>
+        <w:rPr>
+          <w:rFonts w:asciiTheme="minorHAnsi" w:hAnsiTheme="minorHAnsi"/>
+          <w:noProof/>
+        </w:rPr>
+        <w:t xml:space="preserve"> e </w:t>
+      </w:r>
+      <w:r>
+        <w:rPr>
+          <w:rFonts w:asciiTheme="minorHAnsi" w:hAnsiTheme="minorHAnsi"/>
+          <w:noProof/>
+        </w:rPr>
+        <w:t>18bits.</w:t>
+      </w:r>
+    </w:p>
+    <w:p>
+      <w:pPr>
+        <w:jc w:val="both"/>
+        <w:rPr>
+          <w:rFonts w:asciiTheme="minorHAnsi" w:hAnsiTheme="minorHAnsi"/>
+          <w:noProof/>
+        </w:rPr>
+      </w:pPr>
+      <w:r>
+        <w:rPr>
+          <w:rFonts w:asciiTheme="minorHAnsi" w:hAnsiTheme="minorHAnsi"/>
+          <w:b/>
+          <w:noProof/>
+        </w:rPr>
+        <w:t>LED-A</w:t>
+      </w:r>
+      <w:r>
+        <w:rPr>
+          <w:rFonts w:asciiTheme="minorHAnsi" w:hAnsiTheme="minorHAnsi"/>
+          <w:b/>
+          <w:noProof/>
+        </w:rPr>
+        <w:t>:</w:t>
+      </w:r>
+      <w:r>
+        <w:rPr>
+          <w:rFonts w:asciiTheme="minorHAnsi" w:hAnsiTheme="minorHAnsi"/>
+          <w:noProof/>
+        </w:rPr>
+        <w:t xml:space="preserve"> </w:t>
+      </w:r>
+      <w:r>
+        <w:rPr>
+          <w:rFonts w:asciiTheme="minorHAnsi" w:hAnsiTheme="minorHAnsi"/>
+          <w:noProof/>
+        </w:rPr>
+        <w:t>Ali</w:t>
+      </w:r>
+      <w:r>
+        <w:rPr>
+          <w:rFonts w:asciiTheme="minorHAnsi" w:hAnsiTheme="minorHAnsi"/>
+          <w:noProof/>
+        </w:rPr>
+        <w:t>m</w:t>
+      </w:r>
+      <w:r>
+        <w:rPr>
+          <w:rFonts w:asciiTheme="minorHAnsi" w:hAnsiTheme="minorHAnsi"/>
+          <w:noProof/>
+        </w:rPr>
+        <w:t>entaç</w:t>
+      </w:r>
+      <w:r>
+        <w:rPr>
+          <w:rFonts w:asciiTheme="minorHAnsi" w:hAnsiTheme="minorHAnsi"/>
+          <w:noProof/>
+        </w:rPr>
+        <w:t>ã</w:t>
+      </w:r>
+      <w:r>
+        <w:rPr>
+          <w:rFonts w:asciiTheme="minorHAnsi" w:hAnsiTheme="minorHAnsi"/>
+          <w:noProof/>
+        </w:rPr>
+        <w:t>o dos LEDs de BackLight.</w:t>
+      </w:r>
+    </w:p>
+    <w:p>
+      <w:pPr>
+        <w:jc w:val="both"/>
+        <w:rPr>
+          <w:rFonts w:asciiTheme="minorHAnsi" w:hAnsiTheme="minorHAnsi"/>
+          <w:noProof/>
+        </w:rPr>
+      </w:pPr>
+      <w:r>
+        <w:rPr>
+          <w:rFonts w:asciiTheme="minorHAnsi" w:hAnsiTheme="minorHAnsi"/>
+          <w:b/>
+          <w:noProof/>
+        </w:rPr>
+        <w:t>LED-K2</w:t>
+      </w:r>
+      <w:r>
+        <w:rPr>
+          <w:rFonts w:asciiTheme="minorHAnsi" w:hAnsiTheme="minorHAnsi"/>
+          <w:b/>
+          <w:noProof/>
+        </w:rPr>
+        <w:t>:</w:t>
+      </w:r>
+      <w:r>
+        <w:rPr>
+          <w:rFonts w:asciiTheme="minorHAnsi" w:hAnsiTheme="minorHAnsi"/>
+          <w:noProof/>
+        </w:rPr>
+        <w:t xml:space="preserve"> </w:t>
+      </w:r>
+      <w:r>
+        <w:rPr>
+          <w:rFonts w:asciiTheme="minorHAnsi" w:hAnsiTheme="minorHAnsi"/>
+          <w:noProof/>
+        </w:rPr>
+        <w:t>Ali</w:t>
+      </w:r>
+      <w:r>
+        <w:rPr>
+          <w:rFonts w:asciiTheme="minorHAnsi" w:hAnsiTheme="minorHAnsi"/>
+          <w:noProof/>
+        </w:rPr>
+        <w:t>m</w:t>
+      </w:r>
+      <w:r>
+        <w:rPr>
+          <w:rFonts w:asciiTheme="minorHAnsi" w:hAnsiTheme="minorHAnsi"/>
+          <w:noProof/>
+        </w:rPr>
+        <w:t>entaç</w:t>
+      </w:r>
+      <w:r>
+        <w:rPr>
+          <w:rFonts w:asciiTheme="minorHAnsi" w:hAnsiTheme="minorHAnsi"/>
+          <w:noProof/>
+        </w:rPr>
+        <w:t>ã</w:t>
+      </w:r>
+      <w:r>
+        <w:rPr>
+          <w:rFonts w:asciiTheme="minorHAnsi" w:hAnsiTheme="minorHAnsi"/>
+          <w:noProof/>
+        </w:rPr>
+        <w:t>o dos LEDs de BackLight.</w:t>
+      </w:r>
+    </w:p>
+    <w:p>
+      <w:pPr>
+        <w:jc w:val="both"/>
+        <w:rPr>
+          <w:rFonts w:asciiTheme="minorHAnsi" w:hAnsiTheme="minorHAnsi"/>
+          <w:noProof/>
+        </w:rPr>
+      </w:pPr>
+      <w:r>
+        <w:rPr>
+          <w:rFonts w:asciiTheme="minorHAnsi" w:hAnsiTheme="minorHAnsi"/>
+          <w:b/>
+          <w:noProof/>
+        </w:rPr>
+        <w:lastRenderedPageBreak/>
+        <w:t>LED-K4</w:t>
+      </w:r>
+      <w:r>
+        <w:rPr>
+          <w:rFonts w:asciiTheme="minorHAnsi" w:hAnsiTheme="minorHAnsi"/>
+          <w:b/>
+          <w:noProof/>
+        </w:rPr>
+        <w:t>:</w:t>
+      </w:r>
+      <w:r>
+        <w:rPr>
+          <w:rFonts w:asciiTheme="minorHAnsi" w:hAnsiTheme="minorHAnsi"/>
+          <w:noProof/>
+        </w:rPr>
+        <w:t xml:space="preserve"> </w:t>
+      </w:r>
+      <w:r>
+        <w:rPr>
+          <w:rFonts w:asciiTheme="minorHAnsi" w:hAnsiTheme="minorHAnsi"/>
+          <w:noProof/>
+        </w:rPr>
+        <w:t>Ali</w:t>
+      </w:r>
+      <w:r>
+        <w:rPr>
+          <w:rFonts w:asciiTheme="minorHAnsi" w:hAnsiTheme="minorHAnsi"/>
+          <w:noProof/>
+        </w:rPr>
+        <w:t>m</w:t>
+      </w:r>
+      <w:r>
+        <w:rPr>
+          <w:rFonts w:asciiTheme="minorHAnsi" w:hAnsiTheme="minorHAnsi"/>
+          <w:noProof/>
+        </w:rPr>
+        <w:t>entaç</w:t>
+      </w:r>
+      <w:r>
+        <w:rPr>
+          <w:rFonts w:asciiTheme="minorHAnsi" w:hAnsiTheme="minorHAnsi"/>
+          <w:noProof/>
+        </w:rPr>
+        <w:t>ã</w:t>
+      </w:r>
+      <w:r>
+        <w:rPr>
+          <w:rFonts w:asciiTheme="minorHAnsi" w:hAnsiTheme="minorHAnsi"/>
+          <w:noProof/>
+        </w:rPr>
+        <w:t>o dos LEDs de BackLight.</w:t>
+      </w:r>
+    </w:p>
+    <w:p>
+      <w:pPr>
+        <w:jc w:val="both"/>
+        <w:rPr>
+          <w:rFonts w:asciiTheme="minorHAnsi" w:hAnsiTheme="minorHAnsi"/>
+          <w:noProof/>
+        </w:rPr>
+      </w:pPr>
+      <w:r>
+        <w:rPr>
+          <w:rFonts w:asciiTheme="minorHAnsi" w:hAnsiTheme="minorHAnsi"/>
+          <w:b/>
+          <w:noProof/>
+        </w:rPr>
+        <w:t>Y DOWN</w:t>
+      </w:r>
+      <w:r>
+        <w:rPr>
+          <w:rFonts w:asciiTheme="minorHAnsi" w:hAnsiTheme="minorHAnsi"/>
+          <w:b/>
+          <w:noProof/>
+        </w:rPr>
+        <w:t>:</w:t>
+      </w:r>
+      <w:r>
+        <w:rPr>
+          <w:rFonts w:asciiTheme="minorHAnsi" w:hAnsiTheme="minorHAnsi"/>
+          <w:noProof/>
+        </w:rPr>
+        <w:t xml:space="preserve"> </w:t>
+      </w:r>
+      <w:r>
+        <w:rPr>
+          <w:rFonts w:asciiTheme="minorHAnsi" w:hAnsiTheme="minorHAnsi"/>
+          <w:noProof/>
+        </w:rPr>
+        <w:t xml:space="preserve">Sinal de </w:t>
+      </w:r>
+      <w:r>
+        <w:rPr>
+          <w:rFonts w:asciiTheme="minorHAnsi" w:hAnsiTheme="minorHAnsi"/>
+          <w:noProof/>
+        </w:rPr>
+        <w:t xml:space="preserve">-Y </w:t>
+      </w:r>
+      <w:r>
+        <w:rPr>
+          <w:rFonts w:asciiTheme="minorHAnsi" w:hAnsiTheme="minorHAnsi"/>
+          <w:noProof/>
+        </w:rPr>
+        <w:t>para leitura de TouchScreen.</w:t>
+      </w:r>
+    </w:p>
+    <w:p>
+      <w:pPr>
+        <w:jc w:val="both"/>
+        <w:rPr>
+          <w:rFonts w:asciiTheme="minorHAnsi" w:hAnsiTheme="minorHAnsi"/>
+          <w:noProof/>
+        </w:rPr>
+      </w:pPr>
+      <w:r>
+        <w:rPr>
+          <w:rFonts w:asciiTheme="minorHAnsi" w:hAnsiTheme="minorHAnsi"/>
+          <w:b/>
+          <w:noProof/>
+        </w:rPr>
+        <w:t>X LEFT</w:t>
+      </w:r>
+      <w:r>
+        <w:rPr>
+          <w:rFonts w:asciiTheme="minorHAnsi" w:hAnsiTheme="minorHAnsi"/>
+          <w:b/>
+          <w:noProof/>
+        </w:rPr>
+        <w:t>:</w:t>
+      </w:r>
+      <w:r>
+        <w:rPr>
+          <w:rFonts w:asciiTheme="minorHAnsi" w:hAnsiTheme="minorHAnsi"/>
+          <w:noProof/>
+        </w:rPr>
+        <w:t xml:space="preserve"> Sinal de X esquerdo para leitura de TouchScreen.</w:t>
+      </w:r>
+    </w:p>
+    <w:p>
+      <w:pPr>
+        <w:jc w:val="both"/>
+        <w:rPr>
+          <w:rFonts w:asciiTheme="minorHAnsi" w:hAnsiTheme="minorHAnsi"/>
+          <w:noProof/>
+        </w:rPr>
+      </w:pPr>
+      <w:r>
+        <w:rPr>
+          <w:rFonts w:asciiTheme="minorHAnsi" w:hAnsiTheme="minorHAnsi"/>
+          <w:b/>
+          <w:noProof/>
+        </w:rPr>
+        <w:t>WR</w:t>
+      </w:r>
+      <w:r>
+        <w:rPr>
+          <w:rFonts w:asciiTheme="minorHAnsi" w:hAnsiTheme="minorHAnsi"/>
+          <w:b/>
+          <w:noProof/>
+        </w:rPr>
+        <w:t>:</w:t>
+      </w:r>
+      <w:r>
+        <w:rPr>
+          <w:rFonts w:asciiTheme="minorHAnsi" w:hAnsiTheme="minorHAnsi"/>
+          <w:noProof/>
+        </w:rPr>
+        <w:t xml:space="preserve"> Habilita a operação de escrita.</w:t>
+      </w:r>
+    </w:p>
+    <w:p>
+      <w:pPr>
+        <w:jc w:val="both"/>
+        <w:rPr>
+          <w:rFonts w:asciiTheme="minorHAnsi" w:hAnsiTheme="minorHAnsi"/>
+          <w:noProof/>
+        </w:rPr>
+      </w:pPr>
+      <w:r>
+        <w:rPr>
+          <w:rFonts w:asciiTheme="minorHAnsi" w:hAnsiTheme="minorHAnsi"/>
+          <w:b/>
+          <w:noProof/>
+        </w:rPr>
+        <w:t>CS</w:t>
+      </w:r>
+      <w:r>
+        <w:rPr>
+          <w:rFonts w:asciiTheme="minorHAnsi" w:hAnsiTheme="minorHAnsi"/>
+          <w:b/>
+          <w:noProof/>
+        </w:rPr>
+        <w:t>:</w:t>
+      </w:r>
+      <w:r>
+        <w:rPr>
+          <w:rFonts w:asciiTheme="minorHAnsi" w:hAnsiTheme="minorHAnsi"/>
+          <w:noProof/>
+        </w:rPr>
+        <w:t xml:space="preserve"> </w:t>
+      </w:r>
+      <w:r>
+        <w:rPr>
+          <w:rFonts w:asciiTheme="minorHAnsi" w:hAnsiTheme="minorHAnsi"/>
+          <w:noProof/>
+        </w:rPr>
+        <w:t>Chip Select. Seleciona em qua</w:t>
+      </w:r>
+      <w:r>
+        <w:rPr>
+          <w:rFonts w:asciiTheme="minorHAnsi" w:hAnsiTheme="minorHAnsi"/>
+          <w:noProof/>
+        </w:rPr>
+        <w:t>l coluna serão escrito os dados.</w:t>
+      </w:r>
+    </w:p>
+    <w:p>
+      <w:pPr>
+        <w:jc w:val="both"/>
+        <w:rPr>
+          <w:rFonts w:asciiTheme="minorHAnsi" w:hAnsiTheme="minorHAnsi"/>
+          <w:noProof/>
+        </w:rPr>
+      </w:pPr>
+      <w:r>
+        <w:rPr>
+          <w:rFonts w:asciiTheme="minorHAnsi" w:hAnsiTheme="minorHAnsi"/>
+          <w:b/>
+          <w:noProof/>
+        </w:rPr>
+        <w:t>IM0</w:t>
+      </w:r>
+      <w:r>
+        <w:rPr>
+          <w:rFonts w:asciiTheme="minorHAnsi" w:hAnsiTheme="minorHAnsi"/>
+          <w:b/>
+          <w:noProof/>
+        </w:rPr>
+        <w:t>:</w:t>
+      </w:r>
+      <w:r>
+        <w:rPr>
+          <w:rFonts w:asciiTheme="minorHAnsi" w:hAnsiTheme="minorHAnsi"/>
+          <w:noProof/>
+        </w:rPr>
+        <w:t xml:space="preserve"> </w:t>
+      </w:r>
+      <w:r>
+        <w:rPr>
+          <w:rFonts w:asciiTheme="minorHAnsi" w:hAnsiTheme="minorHAnsi"/>
+          <w:noProof/>
+        </w:rPr>
+        <w:t>Os IMx Selecionam a forma de interface de controle</w:t>
+      </w:r>
+      <w:r>
+        <w:rPr>
+          <w:rFonts w:asciiTheme="minorHAnsi" w:hAnsiTheme="minorHAnsi"/>
+          <w:noProof/>
+        </w:rPr>
+        <w:t xml:space="preserve"> entre</w:t>
+      </w:r>
+      <w:r>
+        <w:rPr>
+          <w:rFonts w:asciiTheme="minorHAnsi" w:hAnsiTheme="minorHAnsi"/>
+          <w:noProof/>
+        </w:rPr>
+        <w:t xml:space="preserve"> 8bits</w:t>
+      </w:r>
+      <w:r>
+        <w:rPr>
+          <w:rFonts w:asciiTheme="minorHAnsi" w:hAnsiTheme="minorHAnsi"/>
+          <w:noProof/>
+        </w:rPr>
+        <w:t xml:space="preserve"> e </w:t>
+      </w:r>
+      <w:r>
+        <w:rPr>
+          <w:rFonts w:asciiTheme="minorHAnsi" w:hAnsiTheme="minorHAnsi"/>
+          <w:noProof/>
+        </w:rPr>
+        <w:t>18bits.</w:t>
+      </w:r>
+    </w:p>
+    <w:p>
+      <w:pPr>
+        <w:jc w:val="both"/>
+        <w:rPr>
+          <w:rFonts w:asciiTheme="minorHAnsi" w:hAnsiTheme="minorHAnsi"/>
+          <w:noProof/>
+        </w:rPr>
+      </w:pPr>
+      <w:r>
+        <w:rPr>
+          <w:rFonts w:asciiTheme="minorHAnsi" w:hAnsiTheme="minorHAnsi"/>
+          <w:b/>
+          <w:noProof/>
+        </w:rPr>
+        <w:t>LED-K1</w:t>
+      </w:r>
+      <w:r>
+        <w:rPr>
+          <w:rFonts w:asciiTheme="minorHAnsi" w:hAnsiTheme="minorHAnsi"/>
+          <w:b/>
+          <w:noProof/>
+        </w:rPr>
+        <w:t>:</w:t>
+      </w:r>
+      <w:r>
+        <w:rPr>
+          <w:rFonts w:asciiTheme="minorHAnsi" w:hAnsiTheme="minorHAnsi"/>
+          <w:noProof/>
+        </w:rPr>
+        <w:t xml:space="preserve"> </w:t>
+      </w:r>
+      <w:r>
+        <w:rPr>
+          <w:rFonts w:asciiTheme="minorHAnsi" w:hAnsiTheme="minorHAnsi"/>
+          <w:noProof/>
+        </w:rPr>
+        <w:t>Ali</w:t>
+      </w:r>
+      <w:r>
+        <w:rPr>
+          <w:rFonts w:asciiTheme="minorHAnsi" w:hAnsiTheme="minorHAnsi"/>
+          <w:noProof/>
+        </w:rPr>
+        <w:t>m</w:t>
+      </w:r>
+      <w:r>
+        <w:rPr>
+          <w:rFonts w:asciiTheme="minorHAnsi" w:hAnsiTheme="minorHAnsi"/>
+          <w:noProof/>
+        </w:rPr>
+        <w:t>entaç</w:t>
+      </w:r>
+      <w:r>
+        <w:rPr>
+          <w:rFonts w:asciiTheme="minorHAnsi" w:hAnsiTheme="minorHAnsi"/>
+          <w:noProof/>
+        </w:rPr>
+        <w:t>ã</w:t>
+      </w:r>
+      <w:r>
+        <w:rPr>
+          <w:rFonts w:asciiTheme="minorHAnsi" w:hAnsiTheme="minorHAnsi"/>
+          <w:noProof/>
+        </w:rPr>
+        <w:t>o dos LEDs de BackLight.</w:t>
+      </w:r>
+    </w:p>
+    <w:p>
+      <w:pPr>
+        <w:jc w:val="both"/>
+        <w:rPr>
+          <w:rFonts w:asciiTheme="minorHAnsi" w:hAnsiTheme="minorHAnsi"/>
+          <w:noProof/>
+        </w:rPr>
+      </w:pPr>
+      <w:r>
+        <w:rPr>
+          <w:rFonts w:asciiTheme="minorHAnsi" w:hAnsiTheme="minorHAnsi"/>
+          <w:b/>
+          <w:noProof/>
+        </w:rPr>
+        <w:t>LED-K3</w:t>
+      </w:r>
+      <w:r>
+        <w:rPr>
+          <w:rFonts w:asciiTheme="minorHAnsi" w:hAnsiTheme="minorHAnsi"/>
+          <w:b/>
+          <w:noProof/>
+        </w:rPr>
+        <w:t>:</w:t>
+      </w:r>
+      <w:r>
+        <w:rPr>
+          <w:rFonts w:asciiTheme="minorHAnsi" w:hAnsiTheme="minorHAnsi"/>
+          <w:noProof/>
+        </w:rPr>
+        <w:t xml:space="preserve"> </w:t>
+      </w:r>
+      <w:r>
+        <w:rPr>
+          <w:rFonts w:asciiTheme="minorHAnsi" w:hAnsiTheme="minorHAnsi"/>
+          <w:noProof/>
+        </w:rPr>
+        <w:t>Ali</w:t>
+      </w:r>
+      <w:r>
+        <w:rPr>
+          <w:rFonts w:asciiTheme="minorHAnsi" w:hAnsiTheme="minorHAnsi"/>
+          <w:noProof/>
+        </w:rPr>
+        <w:t>m</w:t>
+      </w:r>
+      <w:r>
+        <w:rPr>
+          <w:rFonts w:asciiTheme="minorHAnsi" w:hAnsiTheme="minorHAnsi"/>
+          <w:noProof/>
+        </w:rPr>
+        <w:t>entaç</w:t>
+      </w:r>
+      <w:r>
+        <w:rPr>
+          <w:rFonts w:asciiTheme="minorHAnsi" w:hAnsiTheme="minorHAnsi"/>
+          <w:noProof/>
+        </w:rPr>
+        <w:t>ã</w:t>
+      </w:r>
+      <w:r>
+        <w:rPr>
+          <w:rFonts w:asciiTheme="minorHAnsi" w:hAnsiTheme="minorHAnsi"/>
+          <w:noProof/>
+        </w:rPr>
+        <w:t>o dos LEDs de BackLight.</w:t>
+      </w:r>
+    </w:p>
+    <w:p>
+      <w:pPr>
+        <w:jc w:val="both"/>
+        <w:rPr>
+          <w:rFonts w:asciiTheme="minorHAnsi" w:hAnsiTheme="minorHAnsi"/>
+          <w:noProof/>
+        </w:rPr>
+      </w:pPr>
+      <w:r>
+        <w:rPr>
+          <w:rFonts w:asciiTheme="minorHAnsi" w:hAnsiTheme="minorHAnsi"/>
+          <w:b/>
+          <w:noProof/>
+        </w:rPr>
+        <w:t>Y UP</w:t>
+      </w:r>
+      <w:r>
+        <w:rPr>
+          <w:rFonts w:asciiTheme="minorHAnsi" w:hAnsiTheme="minorHAnsi"/>
+          <w:b/>
+          <w:noProof/>
+        </w:rPr>
+        <w:t>:</w:t>
+      </w:r>
+      <w:r>
+        <w:rPr>
+          <w:rFonts w:asciiTheme="minorHAnsi" w:hAnsiTheme="minorHAnsi"/>
+          <w:noProof/>
+        </w:rPr>
+        <w:t xml:space="preserve"> </w:t>
+      </w:r>
+      <w:r>
+        <w:rPr>
+          <w:rFonts w:asciiTheme="minorHAnsi" w:hAnsiTheme="minorHAnsi"/>
+          <w:noProof/>
+        </w:rPr>
+        <w:t xml:space="preserve">Sinal de </w:t>
+      </w:r>
+      <w:r>
+        <w:rPr>
+          <w:rFonts w:asciiTheme="minorHAnsi" w:hAnsiTheme="minorHAnsi"/>
+          <w:noProof/>
+        </w:rPr>
+        <w:t>+</w:t>
+      </w:r>
+      <w:r>
+        <w:rPr>
+          <w:rFonts w:asciiTheme="minorHAnsi" w:hAnsiTheme="minorHAnsi"/>
+          <w:noProof/>
+        </w:rPr>
+        <w:t>Y para leitura de TouchScreen.</w:t>
+      </w:r>
+    </w:p>
+    <w:p>
+      <w:pPr>
+        <w:jc w:val="both"/>
+        <w:rPr>
+          <w:rFonts w:asciiTheme="minorHAnsi" w:hAnsiTheme="minorHAnsi"/>
+          <w:noProof/>
+        </w:rPr>
+      </w:pPr>
+      <w:r>
+        <w:rPr>
+          <w:rFonts w:asciiTheme="minorHAnsi" w:hAnsiTheme="minorHAnsi"/>
+          <w:b/>
+          <w:noProof/>
+        </w:rPr>
+        <w:t>X RIGHT</w:t>
+      </w:r>
+      <w:r>
+        <w:rPr>
+          <w:rFonts w:asciiTheme="minorHAnsi" w:hAnsiTheme="minorHAnsi"/>
+          <w:b/>
+          <w:noProof/>
+        </w:rPr>
+        <w:t>:</w:t>
+      </w:r>
+      <w:r>
+        <w:rPr>
+          <w:rFonts w:asciiTheme="minorHAnsi" w:hAnsiTheme="minorHAnsi"/>
+          <w:noProof/>
+        </w:rPr>
+        <w:t xml:space="preserve"> </w:t>
+      </w:r>
+      <w:r>
+        <w:rPr>
+          <w:rFonts w:asciiTheme="minorHAnsi" w:hAnsiTheme="minorHAnsi"/>
+          <w:noProof/>
+        </w:rPr>
+        <w:t xml:space="preserve">Sinal de X </w:t>
+      </w:r>
+      <w:r>
+        <w:rPr>
+          <w:rFonts w:asciiTheme="minorHAnsi" w:hAnsiTheme="minorHAnsi"/>
+          <w:noProof/>
+        </w:rPr>
+        <w:t>direito</w:t>
+      </w:r>
+      <w:r>
+        <w:rPr>
+          <w:rFonts w:asciiTheme="minorHAnsi" w:hAnsiTheme="minorHAnsi"/>
+          <w:noProof/>
+        </w:rPr>
+        <w:t xml:space="preserve"> para leitura de TouchScreen.</w:t>
+      </w:r>
+    </w:p>
+    <w:p>
+      <w:pPr>
+        <w:jc w:val="both"/>
+        <w:rPr>
+          <w:rFonts w:asciiTheme="minorHAnsi" w:hAnsiTheme="minorHAnsi"/>
+          <w:noProof/>
+        </w:rPr>
+      </w:pPr>
+    </w:p>
+    <w:p>
+      <w:pPr>
+        <w:jc w:val="both"/>
+        <w:rPr>
+          <w:rFonts w:asciiTheme="minorHAnsi" w:hAnsiTheme="minorHAnsi"/>
+          <w:noProof/>
+        </w:rPr>
+      </w:pPr>
+    </w:p>
+    <w:p>
+      <w:pPr>
+        <w:ind w:firstLine="720"/>
+        <w:jc w:val="center"/>
+        <w:rPr>
+          <w:rFonts w:asciiTheme="minorHAnsi" w:hAnsiTheme="minorHAnsi" w:cstheme="minorHAnsi"/>
+          <w:i/>
+          <w:sz w:val="28"/>
+          <w:u w:val="single"/>
+        </w:rPr>
+      </w:pPr>
+      <w:r>
+        <w:rPr>
+          <w:rFonts w:asciiTheme="minorHAnsi" w:hAnsiTheme="minorHAnsi" w:cstheme="minorHAnsi"/>
+          <w:i/>
+          <w:sz w:val="28"/>
+          <w:u w:val="single"/>
+        </w:rPr>
+        <w:t>1.</w:t>
+      </w:r>
+      <w:r>
+        <w:rPr>
+          <w:rFonts w:asciiTheme="minorHAnsi" w:hAnsiTheme="minorHAnsi" w:cstheme="minorHAnsi"/>
+          <w:i/>
+          <w:sz w:val="28"/>
+          <w:u w:val="single"/>
+        </w:rPr>
+        <w:t>4</w:t>
+      </w:r>
+      <w:r>
+        <w:rPr>
+          <w:rFonts w:asciiTheme="minorHAnsi" w:hAnsiTheme="minorHAnsi" w:cstheme="minorHAnsi"/>
+          <w:i/>
+          <w:sz w:val="28"/>
+          <w:u w:val="single"/>
+        </w:rPr>
+        <w:t xml:space="preserve"> – P</w:t>
+      </w:r>
+      <w:r>
+        <w:rPr>
+          <w:rFonts w:asciiTheme="minorHAnsi" w:hAnsiTheme="minorHAnsi" w:cstheme="minorHAnsi"/>
+          <w:i/>
+          <w:sz w:val="28"/>
+          <w:u w:val="single"/>
+        </w:rPr>
+        <w:t>eriférico SMC</w:t>
+      </w:r>
+    </w:p>
+    <w:p>
+      <w:pPr>
+        <w:jc w:val="both"/>
+        <w:rPr>
+          <w:rFonts w:asciiTheme="minorHAnsi" w:hAnsiTheme="minorHAnsi"/>
+          <w:noProof/>
+        </w:rPr>
+      </w:pPr>
+      <w:r>
+        <w:rPr>
+          <w:rFonts w:asciiTheme="minorHAnsi" w:hAnsiTheme="minorHAnsi"/>
+          <w:noProof/>
+        </w:rPr>
+        <w:t>O registrador SMC (Stati</w:t>
+      </w:r>
+      <w:r>
+        <w:rPr>
+          <w:rFonts w:asciiTheme="minorHAnsi" w:hAnsiTheme="minorHAnsi"/>
+          <w:noProof/>
+        </w:rPr>
+        <w:t>c</w:t>
+      </w:r>
+      <w:r>
+        <w:rPr>
+          <w:rFonts w:asciiTheme="minorHAnsi" w:hAnsiTheme="minorHAnsi"/>
+          <w:noProof/>
+        </w:rPr>
+        <w:t xml:space="preserve"> Memory Controller) é a parte do EBI (External Bus Iterface) que possui capacidade de comunicação com diversos tipos de memórias como </w:t>
+      </w:r>
+      <w:r>
+        <w:rPr>
+          <w:rFonts w:asciiTheme="minorHAnsi" w:hAnsiTheme="minorHAnsi"/>
+          <w:noProof/>
+        </w:rPr>
+        <w:t>SRAM, PSRAM,</w:t>
+      </w:r>
+      <w:r>
+        <w:rPr>
+          <w:rFonts w:asciiTheme="minorHAnsi" w:hAnsiTheme="minorHAnsi"/>
+          <w:noProof/>
+        </w:rPr>
+        <w:t xml:space="preserve"> </w:t>
+      </w:r>
+      <w:r>
+        <w:rPr>
+          <w:rFonts w:asciiTheme="minorHAnsi" w:hAnsiTheme="minorHAnsi"/>
+          <w:noProof/>
+        </w:rPr>
+        <w:t>PROM,</w:t>
+      </w:r>
+      <w:r>
+        <w:rPr>
+          <w:rFonts w:asciiTheme="minorHAnsi" w:hAnsiTheme="minorHAnsi"/>
+          <w:noProof/>
+        </w:rPr>
+        <w:t xml:space="preserve"> </w:t>
+      </w:r>
+      <w:r>
+        <w:rPr>
+          <w:rFonts w:asciiTheme="minorHAnsi" w:hAnsiTheme="minorHAnsi"/>
+          <w:noProof/>
+        </w:rPr>
+        <w:t>EPROM, EEPROM, LCD Module, NOR Flash and NAND Flash.</w:t>
+      </w:r>
+    </w:p>
+    <w:p>
+      <w:pPr>
+        <w:jc w:val="both"/>
         <w:rPr>
           <w:rStyle w:val="nfase"/>
           <w:rFonts w:asciiTheme="minorHAnsi" w:hAnsiTheme="minorHAnsi"/>
+          <w:b/>
           <w:i w:val="0"/>
           <w:szCs w:val="28"/>
         </w:rPr>
-        <w:t xml:space="preserve">) são um tipo especializado de pedido de interrupção, uma técnica padrão usada em </w:t>
-      </w:r>
-      <w:proofErr w:type="spellStart"/>
-      <w:r>
+      </w:pPr>
+      <w:r>
+        <w:rPr>
+          <w:rFonts w:asciiTheme="minorHAnsi" w:hAnsiTheme="minorHAnsi"/>
+          <w:noProof/>
+        </w:rPr>
+        <w:t>O SMC gera os sinais que controlam o acesso dispositivos externos e periféricos de memória.</w:t>
+      </w:r>
+    </w:p>
+    <w:p>
+      <w:pPr>
+        <w:jc w:val="both"/>
         <w:rPr>
           <w:rStyle w:val="nfase"/>
           <w:rFonts w:asciiTheme="minorHAnsi" w:hAnsiTheme="minorHAnsi"/>
+          <w:b/>
           <w:i w:val="0"/>
           <w:szCs w:val="28"/>
         </w:rPr>
-        <w:t>CPUs</w:t>
-      </w:r>
-      <w:proofErr w:type="spellEnd"/>
-      <w:r>
-        <w:rPr>
-          <w:rStyle w:val="nfase"/>
-          <w:rFonts w:asciiTheme="minorHAnsi" w:hAnsiTheme="minorHAnsi"/>
-          <w:i w:val="0"/>
-          <w:szCs w:val="28"/>
-        </w:rPr>
-        <w:t xml:space="preserve"> de computadores para lidar com eve</w:t>
-      </w:r>
-      <w:r>
-        <w:rPr>
-          <w:rStyle w:val="nfase"/>
-          <w:rFonts w:asciiTheme="minorHAnsi" w:hAnsiTheme="minorHAnsi"/>
-          <w:i w:val="0"/>
-          <w:szCs w:val="28"/>
-        </w:rPr>
-        <w:t>ntos que precisam ser processado</w:t>
-      </w:r>
-      <w:r>
-        <w:rPr>
-          <w:rStyle w:val="nfase"/>
-          <w:rFonts w:asciiTheme="minorHAnsi" w:hAnsiTheme="minorHAnsi"/>
-          <w:i w:val="0"/>
-          <w:szCs w:val="28"/>
-        </w:rPr>
-        <w:t xml:space="preserve">s à medida que ocorrem, tal como receber dados a partir de uma placa de rede, ou ações do teclado ou do mouse. </w:t>
-      </w:r>
-      <w:proofErr w:type="spellStart"/>
-      <w:r>
-        <w:rPr>
-          <w:rStyle w:val="nfase"/>
-          <w:rFonts w:asciiTheme="minorHAnsi" w:hAnsiTheme="minorHAnsi"/>
-          <w:i w:val="0"/>
-          <w:szCs w:val="28"/>
-        </w:rPr>
-        <w:t>FIQs</w:t>
-      </w:r>
-      <w:proofErr w:type="spellEnd"/>
-      <w:r>
-        <w:rPr>
-          <w:rStyle w:val="nfase"/>
-          <w:rFonts w:asciiTheme="minorHAnsi" w:hAnsiTheme="minorHAnsi"/>
-          <w:i w:val="0"/>
-          <w:szCs w:val="28"/>
-        </w:rPr>
-        <w:t xml:space="preserve"> são específicas para a arquitetura ARM CPU, que suporta dois tipos de interrupções; </w:t>
-      </w:r>
-      <w:proofErr w:type="spellStart"/>
-      <w:r>
-        <w:rPr>
-          <w:rStyle w:val="nfase"/>
-          <w:rFonts w:asciiTheme="minorHAnsi" w:hAnsiTheme="minorHAnsi"/>
-          <w:i w:val="0"/>
-          <w:szCs w:val="28"/>
-        </w:rPr>
-        <w:t>FIQs</w:t>
-      </w:r>
-      <w:proofErr w:type="spellEnd"/>
-      <w:r>
-        <w:rPr>
-          <w:rStyle w:val="nfase"/>
-          <w:rFonts w:asciiTheme="minorHAnsi" w:hAnsiTheme="minorHAnsi"/>
-          <w:i w:val="0"/>
-          <w:szCs w:val="28"/>
-        </w:rPr>
-        <w:t xml:space="preserve"> para um manuseamento rápido, baixa latência interrupções e pedidos de interrupção (</w:t>
-      </w:r>
-      <w:proofErr w:type="spellStart"/>
-      <w:r>
-        <w:rPr>
-          <w:rStyle w:val="nfase"/>
-          <w:rFonts w:asciiTheme="minorHAnsi" w:hAnsiTheme="minorHAnsi"/>
-          <w:i w:val="0"/>
-          <w:szCs w:val="28"/>
-        </w:rPr>
-        <w:t>IRQs</w:t>
-      </w:r>
-      <w:proofErr w:type="spellEnd"/>
-      <w:r>
-        <w:rPr>
-          <w:rStyle w:val="nfase"/>
-          <w:rFonts w:asciiTheme="minorHAnsi" w:hAnsiTheme="minorHAnsi"/>
-          <w:i w:val="0"/>
-          <w:szCs w:val="28"/>
-        </w:rPr>
-        <w:t>), para interrupções mais gerais.</w:t>
-      </w:r>
-    </w:p>
-    <w:p>
-      <w:pPr>
-        <w:jc w:val="both"/>
-        <w:rPr>
-          <w:rStyle w:val="nfase"/>
-          <w:rFonts w:asciiTheme="minorHAnsi" w:hAnsiTheme="minorHAnsi"/>
-          <w:i w:val="0"/>
-          <w:szCs w:val="28"/>
-        </w:rPr>
-      </w:pPr>
-      <w:r>
-        <w:rPr>
-          <w:rStyle w:val="nfase"/>
-          <w:rFonts w:asciiTheme="minorHAnsi" w:hAnsiTheme="minorHAnsi"/>
-          <w:i w:val="0"/>
-          <w:szCs w:val="28"/>
-        </w:rPr>
-        <w:tab/>
-      </w:r>
-    </w:p>
-    <w:p>
-      <w:pPr>
-        <w:jc w:val="both"/>
-        <w:rPr>
-          <w:rStyle w:val="nfase"/>
-          <w:rFonts w:asciiTheme="minorHAnsi" w:hAnsiTheme="minorHAnsi"/>
-          <w:b/>
-          <w:i w:val="0"/>
-          <w:sz w:val="28"/>
-          <w:szCs w:val="28"/>
-        </w:rPr>
-      </w:pPr>
-      <w:r>
-        <w:rPr>
-          <w:rStyle w:val="nfase"/>
-          <w:rFonts w:asciiTheme="minorHAnsi" w:hAnsiTheme="minorHAnsi"/>
-          <w:b/>
-          <w:i w:val="0"/>
-          <w:sz w:val="28"/>
-          <w:szCs w:val="28"/>
-        </w:rPr>
-        <w:t xml:space="preserve">Questão 2.4: IRQ </w:t>
-      </w:r>
-      <w:proofErr w:type="spellStart"/>
-      <w:r>
-        <w:rPr>
-          <w:rStyle w:val="nfase"/>
-          <w:rFonts w:asciiTheme="minorHAnsi" w:hAnsiTheme="minorHAnsi"/>
-          <w:b/>
-          <w:i w:val="0"/>
-          <w:sz w:val="28"/>
-          <w:szCs w:val="28"/>
-        </w:rPr>
-        <w:t>vs</w:t>
-      </w:r>
-      <w:proofErr w:type="spellEnd"/>
-      <w:r>
-        <w:rPr>
-          <w:rStyle w:val="nfase"/>
-          <w:rFonts w:asciiTheme="minorHAnsi" w:hAnsiTheme="minorHAnsi"/>
-          <w:b/>
-          <w:i w:val="0"/>
-          <w:sz w:val="28"/>
-          <w:szCs w:val="28"/>
-        </w:rPr>
-        <w:t xml:space="preserve"> FIQ</w:t>
-      </w:r>
-    </w:p>
-    <w:p>
-      <w:pPr>
-        <w:jc w:val="both"/>
-        <w:rPr>
-          <w:rStyle w:val="nfase"/>
-          <w:rFonts w:asciiTheme="minorHAnsi" w:hAnsiTheme="minorHAnsi"/>
-          <w:i w:val="0"/>
-          <w:sz w:val="6"/>
-          <w:szCs w:val="28"/>
-        </w:rPr>
-      </w:pPr>
-    </w:p>
-    <w:p>
-      <w:pPr>
-        <w:jc w:val="both"/>
-        <w:rPr>
-          <w:rStyle w:val="nfase"/>
-          <w:rFonts w:asciiTheme="minorHAnsi" w:hAnsiTheme="minorHAnsi"/>
-          <w:i w:val="0"/>
-          <w:szCs w:val="28"/>
-        </w:rPr>
-      </w:pPr>
-      <w:r>
-        <w:rPr>
-          <w:rStyle w:val="nfase"/>
-          <w:rFonts w:asciiTheme="minorHAnsi" w:hAnsiTheme="minorHAnsi"/>
-          <w:i w:val="0"/>
-          <w:szCs w:val="28"/>
-        </w:rPr>
-        <w:tab/>
-        <w:t>Em um sistema ARM o FIQ sempre tem prioridade com relação ao IRQ.</w:t>
-      </w:r>
-    </w:p>
-    <w:p>
-      <w:pPr>
-        <w:jc w:val="both"/>
-        <w:rPr>
-          <w:rStyle w:val="nfase"/>
-          <w:rFonts w:asciiTheme="minorHAnsi" w:hAnsiTheme="minorHAnsi"/>
-          <w:b/>
-          <w:i w:val="0"/>
-          <w:sz w:val="28"/>
-          <w:szCs w:val="28"/>
-        </w:rPr>
-      </w:pPr>
-    </w:p>
-    <w:p>
-      <w:pPr>
-        <w:jc w:val="both"/>
-        <w:rPr>
-          <w:rStyle w:val="nfase"/>
-          <w:rFonts w:asciiTheme="minorHAnsi" w:hAnsiTheme="minorHAnsi"/>
-          <w:b/>
-          <w:i w:val="0"/>
-          <w:sz w:val="28"/>
-          <w:szCs w:val="28"/>
-        </w:rPr>
-      </w:pPr>
-      <w:r>
-        <w:rPr>
-          <w:rStyle w:val="nfase"/>
-          <w:rFonts w:asciiTheme="minorHAnsi" w:hAnsiTheme="minorHAnsi"/>
-          <w:b/>
-          <w:i w:val="0"/>
-          <w:sz w:val="28"/>
-          <w:szCs w:val="28"/>
-        </w:rPr>
-        <w:t>Questão 2.5: SAM4S número da interrupção dos periféricos</w:t>
-      </w:r>
-    </w:p>
-    <w:p>
-      <w:pPr>
-        <w:jc w:val="both"/>
-        <w:rPr>
-          <w:rStyle w:val="nfase"/>
-          <w:rFonts w:asciiTheme="minorHAnsi" w:hAnsiTheme="minorHAnsi"/>
-          <w:i w:val="0"/>
-          <w:sz w:val="12"/>
-          <w:szCs w:val="28"/>
-        </w:rPr>
-      </w:pPr>
-    </w:p>
-    <w:p>
-      <w:pPr>
-        <w:jc w:val="both"/>
-        <w:rPr>
-          <w:rStyle w:val="nfase"/>
-          <w:rFonts w:asciiTheme="minorHAnsi" w:hAnsiTheme="minorHAnsi"/>
-          <w:i w:val="0"/>
-          <w:szCs w:val="28"/>
-        </w:rPr>
-      </w:pPr>
-      <w:r>
-        <w:rPr>
-          <w:rStyle w:val="nfase"/>
-          <w:rFonts w:asciiTheme="minorHAnsi" w:hAnsiTheme="minorHAnsi"/>
-          <w:i w:val="0"/>
-          <w:szCs w:val="28"/>
-        </w:rPr>
-        <w:t xml:space="preserve">Os </w:t>
-      </w:r>
-      <w:proofErr w:type="spellStart"/>
-      <w:r>
-        <w:rPr>
-          <w:rStyle w:val="nfase"/>
-          <w:rFonts w:asciiTheme="minorHAnsi" w:hAnsiTheme="minorHAnsi"/>
-          <w:i w:val="0"/>
-          <w:szCs w:val="28"/>
-        </w:rPr>
-        <w:t>IDs</w:t>
-      </w:r>
-      <w:proofErr w:type="spellEnd"/>
-      <w:r>
-        <w:rPr>
-          <w:rStyle w:val="nfase"/>
-          <w:rFonts w:asciiTheme="minorHAnsi" w:hAnsiTheme="minorHAnsi"/>
-          <w:i w:val="0"/>
-          <w:szCs w:val="28"/>
-        </w:rPr>
-        <w:t xml:space="preserve"> são:</w:t>
-      </w:r>
-    </w:p>
-    <w:p>
-      <w:pPr>
-        <w:jc w:val="both"/>
-        <w:rPr>
-          <w:rStyle w:val="nfase"/>
-          <w:rFonts w:asciiTheme="minorHAnsi" w:hAnsiTheme="minorHAnsi"/>
-          <w:i w:val="0"/>
-          <w:szCs w:val="28"/>
-        </w:rPr>
-      </w:pPr>
-      <w:r>
-        <w:rPr>
-          <w:rStyle w:val="nfase"/>
-          <w:rFonts w:asciiTheme="minorHAnsi" w:hAnsiTheme="minorHAnsi"/>
-          <w:b/>
-          <w:i w:val="0"/>
-          <w:szCs w:val="28"/>
-        </w:rPr>
-        <w:t>PIOA</w:t>
-      </w:r>
-      <w:r>
-        <w:rPr>
-          <w:rStyle w:val="nfase"/>
-          <w:rFonts w:asciiTheme="minorHAnsi" w:hAnsiTheme="minorHAnsi"/>
-          <w:i w:val="0"/>
-          <w:szCs w:val="28"/>
-        </w:rPr>
-        <w:t xml:space="preserve"> = 11</w:t>
-      </w:r>
-    </w:p>
-    <w:p>
-      <w:pPr>
-        <w:jc w:val="both"/>
-        <w:rPr>
-          <w:rStyle w:val="nfase"/>
-          <w:rFonts w:asciiTheme="minorHAnsi" w:hAnsiTheme="minorHAnsi"/>
-          <w:i w:val="0"/>
-          <w:szCs w:val="28"/>
-        </w:rPr>
-      </w:pPr>
-      <w:r>
-        <w:rPr>
-          <w:rStyle w:val="nfase"/>
-          <w:rFonts w:asciiTheme="minorHAnsi" w:hAnsiTheme="minorHAnsi"/>
-          <w:b/>
-          <w:i w:val="0"/>
-          <w:szCs w:val="28"/>
-        </w:rPr>
-        <w:t>PIOB</w:t>
-      </w:r>
-      <w:r>
-        <w:rPr>
-          <w:rStyle w:val="nfase"/>
-          <w:rFonts w:asciiTheme="minorHAnsi" w:hAnsiTheme="minorHAnsi"/>
-          <w:i w:val="0"/>
-          <w:szCs w:val="28"/>
-        </w:rPr>
-        <w:t xml:space="preserve"> = 12</w:t>
-      </w:r>
-    </w:p>
-    <w:p>
-      <w:pPr>
-        <w:jc w:val="both"/>
-        <w:rPr>
-          <w:rStyle w:val="nfase"/>
-          <w:rFonts w:asciiTheme="minorHAnsi" w:hAnsiTheme="minorHAnsi"/>
-          <w:i w:val="0"/>
-          <w:szCs w:val="28"/>
-        </w:rPr>
-      </w:pPr>
-      <w:r>
-        <w:rPr>
-          <w:rStyle w:val="nfase"/>
-          <w:rFonts w:asciiTheme="minorHAnsi" w:hAnsiTheme="minorHAnsi"/>
-          <w:b/>
-          <w:i w:val="0"/>
-          <w:szCs w:val="28"/>
-        </w:rPr>
-        <w:t>TC0</w:t>
-      </w:r>
-      <w:r>
-        <w:rPr>
-          <w:rStyle w:val="nfase"/>
-          <w:rFonts w:asciiTheme="minorHAnsi" w:hAnsiTheme="minorHAnsi"/>
-          <w:i w:val="0"/>
-          <w:szCs w:val="28"/>
-        </w:rPr>
-        <w:t xml:space="preserve"> = 23</w:t>
-      </w:r>
-    </w:p>
-    <w:p>
-      <w:pPr>
-        <w:jc w:val="both"/>
-        <w:rPr>
-          <w:rStyle w:val="nfase"/>
-          <w:rFonts w:asciiTheme="minorHAnsi" w:hAnsiTheme="minorHAnsi"/>
-          <w:b/>
-          <w:i w:val="0"/>
-          <w:sz w:val="28"/>
-          <w:szCs w:val="28"/>
-        </w:rPr>
-      </w:pPr>
-    </w:p>
-    <w:p>
-      <w:pPr>
-        <w:jc w:val="both"/>
-        <w:rPr>
-          <w:rStyle w:val="nfase"/>
-          <w:rFonts w:asciiTheme="minorHAnsi" w:hAnsiTheme="minorHAnsi"/>
-          <w:b/>
-          <w:i w:val="0"/>
-          <w:sz w:val="28"/>
-          <w:szCs w:val="28"/>
-        </w:rPr>
-      </w:pPr>
-      <w:r>
-        <w:rPr>
-          <w:rStyle w:val="nfase"/>
-          <w:rFonts w:asciiTheme="minorHAnsi" w:hAnsiTheme="minorHAnsi"/>
-          <w:b/>
-          <w:i w:val="0"/>
-          <w:sz w:val="28"/>
-          <w:szCs w:val="28"/>
-        </w:rPr>
-        <w:t>Questão 2.6: Limpando interrupção</w:t>
-      </w:r>
-    </w:p>
-    <w:p>
-      <w:pPr>
-        <w:jc w:val="both"/>
-        <w:rPr>
-          <w:rStyle w:val="nfase"/>
-          <w:rFonts w:asciiTheme="minorHAnsi" w:hAnsiTheme="minorHAnsi"/>
-          <w:b/>
-          <w:i w:val="0"/>
-          <w:sz w:val="12"/>
-          <w:szCs w:val="28"/>
-        </w:rPr>
-      </w:pPr>
-    </w:p>
-    <w:p>
-      <w:pPr>
-        <w:jc w:val="both"/>
-        <w:rPr>
-          <w:rStyle w:val="nfase"/>
-          <w:rFonts w:asciiTheme="minorHAnsi" w:hAnsiTheme="minorHAnsi"/>
-          <w:i w:val="0"/>
-        </w:rPr>
-      </w:pPr>
-      <w:r>
-        <w:rPr>
-          <w:rStyle w:val="nfase"/>
-          <w:rFonts w:asciiTheme="minorHAnsi" w:hAnsiTheme="minorHAnsi"/>
-          <w:i w:val="0"/>
-        </w:rPr>
-        <w:tab/>
-      </w:r>
-      <w:r>
-        <w:rPr>
-          <w:rStyle w:val="nfase"/>
-          <w:rFonts w:asciiTheme="minorHAnsi" w:hAnsiTheme="minorHAnsi"/>
-          <w:i w:val="0"/>
-        </w:rPr>
-        <w:t>Caso a interrupção não seja retirada ela nunca vai parar de ocorrer, pois o Microcontrolador sempre vai “olhar” para ela.</w:t>
-      </w:r>
-    </w:p>
-    <w:p>
-      <w:pPr>
-        <w:jc w:val="both"/>
-        <w:rPr>
-          <w:rStyle w:val="nfase"/>
-          <w:rFonts w:asciiTheme="minorHAnsi" w:hAnsiTheme="minorHAnsi"/>
-          <w:i w:val="0"/>
-        </w:rPr>
-      </w:pPr>
-    </w:p>
-    <w:p>
-      <w:pPr>
-        <w:jc w:val="both"/>
-        <w:rPr>
-          <w:rStyle w:val="nfase"/>
-          <w:rFonts w:asciiTheme="minorHAnsi" w:hAnsiTheme="minorHAnsi"/>
-          <w:b/>
-          <w:i w:val="0"/>
-          <w:sz w:val="28"/>
-          <w:szCs w:val="28"/>
-        </w:rPr>
-      </w:pPr>
-      <w:r>
-        <w:rPr>
-          <w:rStyle w:val="nfase"/>
-          <w:rFonts w:asciiTheme="minorHAnsi" w:hAnsiTheme="minorHAnsi"/>
-          <w:b/>
-          <w:i w:val="0"/>
-          <w:sz w:val="28"/>
-          <w:szCs w:val="28"/>
-        </w:rPr>
-        <w:lastRenderedPageBreak/>
-        <w:t>Questão 2.7: Latência de interrupção</w:t>
-      </w:r>
-      <w:r>
-        <w:rPr>
-          <w:rStyle w:val="nfase"/>
-          <w:rFonts w:asciiTheme="minorHAnsi" w:hAnsiTheme="minorHAnsi"/>
-          <w:b/>
-          <w:i w:val="0"/>
-          <w:sz w:val="28"/>
-          <w:szCs w:val="28"/>
-        </w:rPr>
-        <w:tab/>
-      </w:r>
-    </w:p>
-    <w:p>
-      <w:pPr>
-        <w:jc w:val="both"/>
-        <w:rPr>
-          <w:rStyle w:val="nfase"/>
-          <w:rFonts w:asciiTheme="minorHAnsi" w:hAnsiTheme="minorHAnsi"/>
-          <w:i w:val="0"/>
-          <w:sz w:val="12"/>
-        </w:rPr>
-      </w:pPr>
-      <w:r>
-        <w:rPr>
-          <w:rStyle w:val="nfase"/>
-          <w:rFonts w:asciiTheme="minorHAnsi" w:hAnsiTheme="minorHAnsi"/>
-          <w:b/>
-          <w:i w:val="0"/>
-          <w:sz w:val="28"/>
-          <w:szCs w:val="28"/>
-        </w:rPr>
-        <w:tab/>
-      </w:r>
-    </w:p>
-    <w:p>
-      <w:pPr>
-        <w:jc w:val="both"/>
-        <w:rPr>
-          <w:rStyle w:val="nfase"/>
-          <w:rFonts w:asciiTheme="minorHAnsi" w:hAnsiTheme="minorHAnsi"/>
-          <w:i w:val="0"/>
-          <w:szCs w:val="28"/>
-        </w:rPr>
-      </w:pPr>
-      <w:r>
-        <w:rPr>
-          <w:rStyle w:val="nfase"/>
-          <w:rFonts w:asciiTheme="minorHAnsi" w:hAnsiTheme="minorHAnsi"/>
-          <w:i w:val="0"/>
-          <w:szCs w:val="28"/>
-        </w:rPr>
-        <w:tab/>
-        <w:t>L</w:t>
-      </w:r>
-      <w:r>
-        <w:rPr>
-          <w:rStyle w:val="nfase"/>
-          <w:rFonts w:asciiTheme="minorHAnsi" w:hAnsiTheme="minorHAnsi"/>
-          <w:i w:val="0"/>
-          <w:szCs w:val="28"/>
-        </w:rPr>
-        <w:t>atência</w:t>
-      </w:r>
-      <w:r>
-        <w:rPr>
-          <w:rStyle w:val="nfase"/>
-          <w:rFonts w:asciiTheme="minorHAnsi" w:hAnsiTheme="minorHAnsi"/>
-          <w:i w:val="0"/>
-          <w:szCs w:val="28"/>
-        </w:rPr>
-        <w:t xml:space="preserve"> de interrupção</w:t>
-      </w:r>
-      <w:r>
-        <w:rPr>
-          <w:rStyle w:val="nfase"/>
-          <w:rFonts w:asciiTheme="minorHAnsi" w:hAnsiTheme="minorHAnsi"/>
-          <w:i w:val="0"/>
-          <w:szCs w:val="28"/>
-        </w:rPr>
-        <w:t xml:space="preserve"> corresponde ao intervalo de tempo</w:t>
-      </w:r>
-      <w:r>
-        <w:rPr>
-          <w:rStyle w:val="nfase"/>
-          <w:rFonts w:asciiTheme="minorHAnsi" w:hAnsiTheme="minorHAnsi"/>
-          <w:i w:val="0"/>
-          <w:szCs w:val="28"/>
-        </w:rPr>
-        <w:t xml:space="preserve"> </w:t>
-      </w:r>
-      <w:r>
-        <w:rPr>
-          <w:rStyle w:val="nfase"/>
-          <w:rFonts w:asciiTheme="minorHAnsi" w:hAnsiTheme="minorHAnsi"/>
-          <w:i w:val="0"/>
-          <w:szCs w:val="28"/>
-        </w:rPr>
-        <w:t>que decorre entre o pedido de interrupção e o</w:t>
-      </w:r>
-      <w:r>
-        <w:rPr>
-          <w:rStyle w:val="nfase"/>
-          <w:rFonts w:asciiTheme="minorHAnsi" w:hAnsiTheme="minorHAnsi"/>
-          <w:i w:val="0"/>
-          <w:szCs w:val="28"/>
-        </w:rPr>
-        <w:t xml:space="preserve"> início d</w:t>
-      </w:r>
-      <w:r>
-        <w:rPr>
-          <w:rStyle w:val="nfase"/>
-          <w:rFonts w:asciiTheme="minorHAnsi" w:hAnsiTheme="minorHAnsi"/>
-          <w:i w:val="0"/>
-          <w:szCs w:val="28"/>
-        </w:rPr>
-        <w:t>o seu atendimento</w:t>
-      </w:r>
-      <w:r>
-        <w:rPr>
-          <w:rStyle w:val="nfase"/>
-          <w:rFonts w:asciiTheme="minorHAnsi" w:hAnsiTheme="minorHAnsi"/>
-          <w:i w:val="0"/>
-          <w:szCs w:val="28"/>
-        </w:rPr>
-        <w:t>.</w:t>
-      </w:r>
-      <w:r>
-        <w:rPr>
-          <w:rStyle w:val="nfase"/>
-          <w:rFonts w:asciiTheme="minorHAnsi" w:hAnsiTheme="minorHAnsi"/>
-          <w:i w:val="0"/>
-          <w:szCs w:val="28"/>
-        </w:rPr>
-        <w:t xml:space="preserve"> A latência depende de vários fatores como arquitetura de projeto, prioridade de interrupções, forma interna de manipulação dos registradores e sequências de código que não admitem interrupção, portanto n</w:t>
-      </w:r>
-      <w:r>
-        <w:rPr>
-          <w:rStyle w:val="nfase"/>
-          <w:rFonts w:asciiTheme="minorHAnsi" w:hAnsiTheme="minorHAnsi"/>
-          <w:i w:val="0"/>
-          <w:szCs w:val="28"/>
-        </w:rPr>
-        <w:t xml:space="preserve">esse período </w:t>
-      </w:r>
-      <w:r>
-        <w:rPr>
-          <w:rStyle w:val="nfase"/>
-          <w:rFonts w:asciiTheme="minorHAnsi" w:hAnsiTheme="minorHAnsi"/>
-          <w:i w:val="0"/>
-          <w:szCs w:val="28"/>
-        </w:rPr>
-        <w:t xml:space="preserve">o </w:t>
-      </w:r>
-      <w:proofErr w:type="spellStart"/>
-      <w:r>
-        <w:rPr>
-          <w:rStyle w:val="nfase"/>
-          <w:rFonts w:asciiTheme="minorHAnsi" w:hAnsiTheme="minorHAnsi"/>
-          <w:i w:val="0"/>
-          <w:szCs w:val="28"/>
-        </w:rPr>
-        <w:t>u</w:t>
-      </w:r>
-      <w:r>
-        <w:rPr>
-          <w:rStyle w:val="nfase"/>
-          <w:rFonts w:asciiTheme="minorHAnsi" w:hAnsiTheme="minorHAnsi"/>
-          <w:i w:val="0"/>
-          <w:szCs w:val="28"/>
-        </w:rPr>
-        <w:t>C</w:t>
-      </w:r>
-      <w:proofErr w:type="spellEnd"/>
-      <w:r>
-        <w:rPr>
-          <w:rStyle w:val="nfase"/>
-          <w:rFonts w:asciiTheme="minorHAnsi" w:hAnsiTheme="minorHAnsi"/>
-          <w:i w:val="0"/>
-          <w:szCs w:val="28"/>
-        </w:rPr>
-        <w:t xml:space="preserve"> pode </w:t>
-      </w:r>
-      <w:r>
-        <w:rPr>
-          <w:rStyle w:val="nfase"/>
-          <w:rFonts w:asciiTheme="minorHAnsi" w:hAnsiTheme="minorHAnsi"/>
-          <w:i w:val="0"/>
-          <w:szCs w:val="28"/>
-        </w:rPr>
-        <w:t>estar verificando a prioridade da interrupção</w:t>
-      </w:r>
-      <w:r>
-        <w:rPr>
-          <w:rStyle w:val="nfase"/>
-          <w:rFonts w:asciiTheme="minorHAnsi" w:hAnsiTheme="minorHAnsi"/>
-          <w:i w:val="0"/>
-          <w:szCs w:val="28"/>
-        </w:rPr>
-        <w:t>, como pode estar tratando outra interrupção</w:t>
-      </w:r>
-      <w:r>
-        <w:rPr>
-          <w:rStyle w:val="nfase"/>
-          <w:rFonts w:asciiTheme="minorHAnsi" w:hAnsiTheme="minorHAnsi"/>
-          <w:i w:val="0"/>
-          <w:szCs w:val="28"/>
-        </w:rPr>
-        <w:t xml:space="preserve"> de maior prioridade</w:t>
-      </w:r>
-      <w:r>
-        <w:rPr>
-          <w:rStyle w:val="nfase"/>
-          <w:rFonts w:asciiTheme="minorHAnsi" w:hAnsiTheme="minorHAnsi"/>
-          <w:i w:val="0"/>
-          <w:szCs w:val="28"/>
-        </w:rPr>
-        <w:t>, etc</w:t>
-      </w:r>
-      <w:r>
-        <w:rPr>
-          <w:rStyle w:val="nfase"/>
-          <w:rFonts w:asciiTheme="minorHAnsi" w:hAnsiTheme="minorHAnsi"/>
-          <w:i w:val="0"/>
-          <w:szCs w:val="28"/>
-        </w:rPr>
-        <w:t>.</w:t>
-      </w:r>
-    </w:p>
-    <w:p>
-      <w:pPr>
-        <w:jc w:val="center"/>
-        <w:rPr>
-          <w:rStyle w:val="nfase"/>
-          <w:rFonts w:asciiTheme="minorHAnsi" w:hAnsiTheme="minorHAnsi"/>
-          <w:b/>
-          <w:i w:val="0"/>
-          <w:sz w:val="22"/>
-          <w:szCs w:val="28"/>
-        </w:rPr>
-      </w:pPr>
-    </w:p>
-    <w:p>
-      <w:pPr>
-        <w:jc w:val="both"/>
-        <w:rPr>
-          <w:rStyle w:val="nfase"/>
-          <w:rFonts w:asciiTheme="minorHAnsi" w:hAnsiTheme="minorHAnsi"/>
-          <w:b/>
-          <w:i w:val="0"/>
-          <w:sz w:val="28"/>
-          <w:szCs w:val="28"/>
-        </w:rPr>
-      </w:pPr>
-      <w:r>
-        <w:rPr>
-          <w:rStyle w:val="nfase"/>
-          <w:rFonts w:asciiTheme="minorHAnsi" w:hAnsiTheme="minorHAnsi"/>
-          <w:b/>
-          <w:i w:val="0"/>
-          <w:sz w:val="28"/>
-          <w:szCs w:val="28"/>
-        </w:rPr>
-        <w:t xml:space="preserve">Questão 2.8: Latência </w:t>
-      </w:r>
-      <w:proofErr w:type="spellStart"/>
-      <w:r>
-        <w:rPr>
-          <w:rStyle w:val="nfase"/>
-          <w:rFonts w:asciiTheme="minorHAnsi" w:hAnsiTheme="minorHAnsi"/>
-          <w:b/>
-          <w:i w:val="0"/>
-          <w:sz w:val="28"/>
-          <w:szCs w:val="28"/>
-        </w:rPr>
-        <w:t>Cortex</w:t>
-      </w:r>
-      <w:proofErr w:type="spellEnd"/>
-      <w:r>
-        <w:rPr>
-          <w:rStyle w:val="nfase"/>
-          <w:rFonts w:asciiTheme="minorHAnsi" w:hAnsiTheme="minorHAnsi"/>
-          <w:b/>
-          <w:i w:val="0"/>
-          <w:sz w:val="28"/>
-          <w:szCs w:val="28"/>
-        </w:rPr>
-        <w:t xml:space="preserve"> M4</w:t>
-      </w:r>
-    </w:p>
-    <w:p>
-      <w:pPr>
-        <w:jc w:val="both"/>
-        <w:rPr>
-          <w:rStyle w:val="nfase"/>
-          <w:rFonts w:asciiTheme="minorHAnsi" w:hAnsiTheme="minorHAnsi"/>
-          <w:i w:val="0"/>
-          <w:sz w:val="8"/>
-        </w:rPr>
-      </w:pPr>
-    </w:p>
-    <w:p>
-      <w:pPr>
-        <w:jc w:val="both"/>
-        <w:rPr>
-          <w:rStyle w:val="nfase"/>
-          <w:rFonts w:asciiTheme="minorHAnsi" w:hAnsiTheme="minorHAnsi"/>
-          <w:i w:val="0"/>
-          <w:szCs w:val="28"/>
-        </w:rPr>
-      </w:pPr>
-      <w:r>
-        <w:rPr>
-          <w:rStyle w:val="nfase"/>
-          <w:rFonts w:asciiTheme="minorHAnsi" w:hAnsiTheme="minorHAnsi"/>
-          <w:i w:val="0"/>
-          <w:szCs w:val="28"/>
-        </w:rPr>
-        <w:tab/>
-      </w:r>
-      <w:r>
-        <w:rPr>
-          <w:rStyle w:val="nfase"/>
-          <w:rFonts w:asciiTheme="minorHAnsi" w:hAnsiTheme="minorHAnsi"/>
-          <w:i w:val="0"/>
-          <w:szCs w:val="28"/>
-        </w:rPr>
-        <w:t>A l</w:t>
-      </w:r>
-      <w:r>
-        <w:rPr>
-          <w:rStyle w:val="nfase"/>
-          <w:rFonts w:asciiTheme="minorHAnsi" w:hAnsiTheme="minorHAnsi"/>
-          <w:i w:val="0"/>
-          <w:szCs w:val="28"/>
-        </w:rPr>
-        <w:t xml:space="preserve">atência de interrupção </w:t>
-      </w:r>
-      <w:r>
-        <w:rPr>
-          <w:rStyle w:val="nfase"/>
-          <w:rFonts w:asciiTheme="minorHAnsi" w:hAnsiTheme="minorHAnsi"/>
-          <w:i w:val="0"/>
-          <w:szCs w:val="28"/>
-        </w:rPr>
-        <w:t>é de 12 ciclos.</w:t>
-      </w:r>
-    </w:p>
-    <w:p>
-      <w:pPr>
-        <w:jc w:val="both"/>
-        <w:rPr>
-          <w:rStyle w:val="nfase"/>
-          <w:rFonts w:asciiTheme="minorHAnsi" w:hAnsiTheme="minorHAnsi"/>
-          <w:b/>
-          <w:i w:val="0"/>
-          <w:sz w:val="28"/>
-          <w:szCs w:val="28"/>
-        </w:rPr>
-      </w:pPr>
-    </w:p>
-    <w:p>
-      <w:pPr>
-        <w:jc w:val="both"/>
-        <w:rPr>
-          <w:rStyle w:val="nfase"/>
-          <w:rFonts w:asciiTheme="minorHAnsi" w:hAnsiTheme="minorHAnsi"/>
-          <w:b/>
-          <w:i w:val="0"/>
-          <w:sz w:val="28"/>
-          <w:szCs w:val="28"/>
-        </w:rPr>
-      </w:pPr>
-      <w:r>
-        <w:rPr>
-          <w:rStyle w:val="nfase"/>
-          <w:rFonts w:asciiTheme="minorHAnsi" w:hAnsiTheme="minorHAnsi"/>
-          <w:b/>
-          <w:i w:val="0"/>
-          <w:sz w:val="28"/>
-          <w:szCs w:val="28"/>
-        </w:rPr>
-        <w:t>Questão 4.1: ASF – PIO</w:t>
-      </w:r>
-    </w:p>
-    <w:p>
-      <w:pPr>
-        <w:jc w:val="both"/>
-        <w:rPr>
-          <w:rStyle w:val="nfase"/>
-          <w:rFonts w:asciiTheme="minorHAnsi" w:hAnsiTheme="minorHAnsi"/>
-          <w:i w:val="0"/>
-          <w:sz w:val="12"/>
-        </w:rPr>
-      </w:pPr>
-    </w:p>
-    <w:p>
-      <w:pPr>
-        <w:jc w:val="both"/>
-        <w:rPr>
-          <w:rStyle w:val="nfase"/>
-          <w:rFonts w:asciiTheme="minorHAnsi" w:hAnsiTheme="minorHAnsi"/>
-          <w:b/>
-          <w:i w:val="0"/>
-          <w:sz w:val="28"/>
-          <w:szCs w:val="28"/>
-        </w:rPr>
-      </w:pPr>
-      <w:r>
-        <w:rPr>
-          <w:rStyle w:val="nfase"/>
-          <w:rFonts w:asciiTheme="minorHAnsi" w:hAnsiTheme="minorHAnsi"/>
-          <w:i w:val="0"/>
-          <w:szCs w:val="28"/>
-        </w:rPr>
-        <w:tab/>
-      </w:r>
-      <w:r>
-        <w:rPr>
-          <w:rStyle w:val="nfase"/>
-          <w:rFonts w:asciiTheme="minorHAnsi" w:hAnsiTheme="minorHAnsi"/>
-          <w:i w:val="0"/>
-          <w:szCs w:val="28"/>
-        </w:rPr>
-        <w:t>*******************</w:t>
-      </w:r>
-      <w:r>
-        <w:rPr>
-          <w:rStyle w:val="nfase"/>
-          <w:rFonts w:asciiTheme="minorHAnsi" w:hAnsiTheme="minorHAnsi"/>
-          <w:i w:val="0"/>
-          <w:szCs w:val="28"/>
-        </w:rPr>
-        <w:t>Latência de interrupção corresponde ao intervalo de tempo que decorre entre o pedido de interrupção</w:t>
-      </w:r>
-    </w:p>
-    <w:p>
-      <w:pPr>
-        <w:jc w:val="both"/>
-        <w:rPr>
-          <w:rStyle w:val="nfase"/>
-          <w:rFonts w:asciiTheme="minorHAnsi" w:hAnsiTheme="minorHAnsi"/>
-          <w:b/>
-          <w:i w:val="0"/>
-          <w:szCs w:val="28"/>
-        </w:rPr>
-      </w:pPr>
-    </w:p>
-    <w:p>
-      <w:pPr>
-        <w:jc w:val="both"/>
-        <w:rPr>
-          <w:rStyle w:val="nfase"/>
-          <w:rFonts w:asciiTheme="minorHAnsi" w:hAnsiTheme="minorHAnsi"/>
-          <w:b/>
-          <w:i w:val="0"/>
-          <w:sz w:val="28"/>
-          <w:szCs w:val="28"/>
-        </w:rPr>
-      </w:pPr>
-      <w:r>
-        <w:rPr>
-          <w:rStyle w:val="nfase"/>
-          <w:rFonts w:asciiTheme="minorHAnsi" w:hAnsiTheme="minorHAnsi"/>
-          <w:b/>
-          <w:i w:val="0"/>
-          <w:sz w:val="28"/>
-          <w:szCs w:val="28"/>
-        </w:rPr>
-        <w:t xml:space="preserve">Questão 4.2: ASF – Timer </w:t>
-      </w:r>
-      <w:proofErr w:type="spellStart"/>
-      <w:r>
-        <w:rPr>
-          <w:rStyle w:val="nfase"/>
-          <w:rFonts w:asciiTheme="minorHAnsi" w:hAnsiTheme="minorHAnsi"/>
-          <w:b/>
-          <w:i w:val="0"/>
-          <w:sz w:val="28"/>
-          <w:szCs w:val="28"/>
-        </w:rPr>
-        <w:t>Counter</w:t>
-      </w:r>
-      <w:proofErr w:type="spellEnd"/>
-      <w:r>
-        <w:rPr>
-          <w:rStyle w:val="nfase"/>
-          <w:rFonts w:asciiTheme="minorHAnsi" w:hAnsiTheme="minorHAnsi"/>
-          <w:b/>
-          <w:i w:val="0"/>
-          <w:sz w:val="28"/>
-          <w:szCs w:val="28"/>
-        </w:rPr>
-        <w:t xml:space="preserve"> (TC)</w:t>
-      </w:r>
-    </w:p>
-    <w:p>
-      <w:pPr>
-        <w:jc w:val="both"/>
-        <w:rPr>
-          <w:rStyle w:val="nfase"/>
-          <w:rFonts w:asciiTheme="minorHAnsi" w:hAnsiTheme="minorHAnsi"/>
-          <w:b/>
-          <w:i w:val="0"/>
-          <w:sz w:val="18"/>
-          <w:szCs w:val="28"/>
-        </w:rPr>
-      </w:pPr>
-    </w:p>
-    <w:p>
-      <w:pPr>
-        <w:jc w:val="both"/>
-        <w:rPr>
-          <w:rStyle w:val="nfase"/>
-          <w:rFonts w:asciiTheme="minorHAnsi" w:hAnsiTheme="minorHAnsi"/>
-          <w:i w:val="0"/>
-        </w:rPr>
-      </w:pPr>
-      <w:proofErr w:type="spellStart"/>
-      <w:proofErr w:type="gramStart"/>
-      <w:r>
-        <w:rPr>
-          <w:rStyle w:val="nfase"/>
-          <w:rFonts w:asciiTheme="minorHAnsi" w:hAnsiTheme="minorHAnsi"/>
-          <w:b/>
-          <w:i w:val="0"/>
-        </w:rPr>
-        <w:t>tc</w:t>
-      </w:r>
-      <w:proofErr w:type="gramEnd"/>
-      <w:r>
-        <w:rPr>
-          <w:rStyle w:val="nfase"/>
-          <w:rFonts w:asciiTheme="minorHAnsi" w:hAnsiTheme="minorHAnsi"/>
-          <w:b/>
-          <w:i w:val="0"/>
-        </w:rPr>
-        <w:t>_init</w:t>
-      </w:r>
-      <w:proofErr w:type="spellEnd"/>
-      <w:r>
-        <w:rPr>
-          <w:rStyle w:val="nfase"/>
-          <w:rFonts w:asciiTheme="minorHAnsi" w:hAnsiTheme="minorHAnsi"/>
-          <w:b/>
-          <w:i w:val="0"/>
-        </w:rPr>
-        <w:t xml:space="preserve"> –</w:t>
-      </w:r>
-      <w:r>
-        <w:rPr>
-          <w:rStyle w:val="nfase"/>
-          <w:rFonts w:asciiTheme="minorHAnsi" w:hAnsiTheme="minorHAnsi"/>
-          <w:i w:val="0"/>
-        </w:rPr>
-        <w:t xml:space="preserve"> configura </w:t>
-      </w:r>
-      <w:r>
-        <w:rPr>
-          <w:rStyle w:val="nfase"/>
-          <w:rFonts w:asciiTheme="minorHAnsi" w:hAnsiTheme="minorHAnsi"/>
-          <w:i w:val="0"/>
-        </w:rPr>
-        <w:t xml:space="preserve">o timer </w:t>
-      </w:r>
-      <w:proofErr w:type="spellStart"/>
-      <w:r>
-        <w:rPr>
-          <w:rStyle w:val="nfase"/>
-          <w:rFonts w:asciiTheme="minorHAnsi" w:hAnsiTheme="minorHAnsi"/>
-          <w:i w:val="0"/>
-        </w:rPr>
-        <w:t>co</w:t>
-      </w:r>
-      <w:r>
-        <w:rPr>
-          <w:rStyle w:val="nfase"/>
-          <w:rFonts w:asciiTheme="minorHAnsi" w:hAnsiTheme="minorHAnsi"/>
-          <w:i w:val="0"/>
-        </w:rPr>
-        <w:t>u</w:t>
-      </w:r>
-      <w:r>
-        <w:rPr>
-          <w:rStyle w:val="nfase"/>
-          <w:rFonts w:asciiTheme="minorHAnsi" w:hAnsiTheme="minorHAnsi"/>
-          <w:i w:val="0"/>
-        </w:rPr>
-        <w:t>nter</w:t>
-      </w:r>
-      <w:proofErr w:type="spellEnd"/>
-      <w:r>
-        <w:rPr>
-          <w:rStyle w:val="nfase"/>
-          <w:rFonts w:asciiTheme="minorHAnsi" w:hAnsiTheme="minorHAnsi"/>
-          <w:i w:val="0"/>
-        </w:rPr>
-        <w:t xml:space="preserve"> para temporizador, gerador de </w:t>
-      </w:r>
-      <w:proofErr w:type="spellStart"/>
-      <w:r>
-        <w:rPr>
-          <w:rStyle w:val="nfase"/>
-          <w:rFonts w:asciiTheme="minorHAnsi" w:hAnsiTheme="minorHAnsi"/>
-          <w:i w:val="0"/>
-        </w:rPr>
-        <w:t>waveform</w:t>
-      </w:r>
-      <w:proofErr w:type="spellEnd"/>
-      <w:r>
-        <w:rPr>
-          <w:rStyle w:val="nfase"/>
-          <w:rFonts w:asciiTheme="minorHAnsi" w:hAnsiTheme="minorHAnsi"/>
-          <w:i w:val="0"/>
-        </w:rPr>
-        <w:t xml:space="preserve"> ou captura.</w:t>
-      </w:r>
-    </w:p>
-    <w:p>
-      <w:pPr>
-        <w:jc w:val="both"/>
-        <w:rPr>
-          <w:rStyle w:val="nfase"/>
-          <w:rFonts w:asciiTheme="minorHAnsi" w:hAnsiTheme="minorHAnsi"/>
-          <w:i w:val="0"/>
-        </w:rPr>
-      </w:pPr>
-      <w:proofErr w:type="spellStart"/>
-      <w:proofErr w:type="gramStart"/>
-      <w:r>
-        <w:rPr>
-          <w:rStyle w:val="nfase"/>
-          <w:rFonts w:asciiTheme="minorHAnsi" w:hAnsiTheme="minorHAnsi"/>
-          <w:b/>
-          <w:i w:val="0"/>
-        </w:rPr>
-        <w:t>tc</w:t>
-      </w:r>
-      <w:proofErr w:type="gramEnd"/>
-      <w:r>
-        <w:rPr>
-          <w:rStyle w:val="nfase"/>
-          <w:rFonts w:asciiTheme="minorHAnsi" w:hAnsiTheme="minorHAnsi"/>
-          <w:b/>
-          <w:i w:val="0"/>
-        </w:rPr>
-        <w:t>_start</w:t>
-      </w:r>
-      <w:proofErr w:type="spellEnd"/>
-      <w:r>
-        <w:rPr>
-          <w:rStyle w:val="nfase"/>
-          <w:rFonts w:asciiTheme="minorHAnsi" w:hAnsiTheme="minorHAnsi"/>
-          <w:b/>
-          <w:i w:val="0"/>
-        </w:rPr>
-        <w:t xml:space="preserve"> – </w:t>
-      </w:r>
-      <w:r>
-        <w:rPr>
-          <w:rStyle w:val="nfase"/>
-          <w:rFonts w:asciiTheme="minorHAnsi" w:hAnsiTheme="minorHAnsi"/>
-          <w:i w:val="0"/>
-        </w:rPr>
-        <w:t xml:space="preserve">inicializa o </w:t>
-      </w:r>
-      <w:proofErr w:type="spellStart"/>
-      <w:r>
-        <w:rPr>
-          <w:rStyle w:val="nfase"/>
-          <w:rFonts w:asciiTheme="minorHAnsi" w:hAnsiTheme="minorHAnsi"/>
-          <w:i w:val="0"/>
-        </w:rPr>
-        <w:t>clock</w:t>
-      </w:r>
-      <w:proofErr w:type="spellEnd"/>
-      <w:r>
-        <w:rPr>
-          <w:rStyle w:val="nfase"/>
-          <w:rFonts w:asciiTheme="minorHAnsi" w:hAnsiTheme="minorHAnsi"/>
-          <w:i w:val="0"/>
-        </w:rPr>
-        <w:t xml:space="preserve"> do timer </w:t>
-      </w:r>
-      <w:proofErr w:type="spellStart"/>
-      <w:r>
-        <w:rPr>
-          <w:rStyle w:val="nfase"/>
-          <w:rFonts w:asciiTheme="minorHAnsi" w:hAnsiTheme="minorHAnsi"/>
-          <w:i w:val="0"/>
-        </w:rPr>
-        <w:t>co</w:t>
-      </w:r>
-      <w:r>
-        <w:rPr>
-          <w:rStyle w:val="nfase"/>
-          <w:rFonts w:asciiTheme="minorHAnsi" w:hAnsiTheme="minorHAnsi"/>
-          <w:i w:val="0"/>
-        </w:rPr>
-        <w:t>u</w:t>
-      </w:r>
-      <w:r>
-        <w:rPr>
-          <w:rStyle w:val="nfase"/>
-          <w:rFonts w:asciiTheme="minorHAnsi" w:hAnsiTheme="minorHAnsi"/>
-          <w:i w:val="0"/>
-        </w:rPr>
-        <w:t>nter</w:t>
-      </w:r>
-      <w:proofErr w:type="spellEnd"/>
-      <w:r>
-        <w:rPr>
-          <w:rStyle w:val="nfase"/>
-          <w:rFonts w:asciiTheme="minorHAnsi" w:hAnsiTheme="minorHAnsi"/>
-          <w:i w:val="0"/>
-        </w:rPr>
-        <w:t xml:space="preserve"> em canal especificado.</w:t>
-      </w:r>
-    </w:p>
-    <w:p>
-      <w:pPr>
-        <w:jc w:val="both"/>
-        <w:rPr>
-          <w:rStyle w:val="nfase"/>
-          <w:rFonts w:asciiTheme="minorHAnsi" w:hAnsiTheme="minorHAnsi"/>
-          <w:i w:val="0"/>
-        </w:rPr>
-      </w:pPr>
-      <w:proofErr w:type="spellStart"/>
-      <w:proofErr w:type="gramStart"/>
-      <w:r>
-        <w:rPr>
-          <w:rStyle w:val="nfase"/>
-          <w:rFonts w:asciiTheme="minorHAnsi" w:hAnsiTheme="minorHAnsi"/>
-          <w:b/>
-          <w:i w:val="0"/>
-        </w:rPr>
-        <w:t>tc</w:t>
-      </w:r>
-      <w:proofErr w:type="gramEnd"/>
-      <w:r>
-        <w:rPr>
-          <w:rStyle w:val="nfase"/>
-          <w:rFonts w:asciiTheme="minorHAnsi" w:hAnsiTheme="minorHAnsi"/>
-          <w:b/>
-          <w:i w:val="0"/>
-        </w:rPr>
-        <w:t>_enable_interrupt</w:t>
-      </w:r>
-      <w:proofErr w:type="spellEnd"/>
-      <w:r>
-        <w:rPr>
-          <w:rStyle w:val="nfase"/>
-          <w:rFonts w:asciiTheme="minorHAnsi" w:hAnsiTheme="minorHAnsi"/>
-          <w:b/>
-          <w:i w:val="0"/>
-        </w:rPr>
-        <w:t xml:space="preserve"> – </w:t>
-      </w:r>
-      <w:proofErr w:type="spellStart"/>
-      <w:r>
-        <w:rPr>
-          <w:rStyle w:val="nfase"/>
-          <w:rFonts w:asciiTheme="minorHAnsi" w:hAnsiTheme="minorHAnsi"/>
-          <w:i w:val="0"/>
-        </w:rPr>
-        <w:t>abilita</w:t>
-      </w:r>
-      <w:proofErr w:type="spellEnd"/>
-      <w:r>
-        <w:rPr>
-          <w:rStyle w:val="nfase"/>
-          <w:rFonts w:asciiTheme="minorHAnsi" w:hAnsiTheme="minorHAnsi"/>
-          <w:i w:val="0"/>
-        </w:rPr>
-        <w:t xml:space="preserve"> as interrupções do timer </w:t>
-      </w:r>
-      <w:proofErr w:type="spellStart"/>
-      <w:r>
-        <w:rPr>
-          <w:rStyle w:val="nfase"/>
-          <w:rFonts w:asciiTheme="minorHAnsi" w:hAnsiTheme="minorHAnsi"/>
-          <w:i w:val="0"/>
-        </w:rPr>
-        <w:t>counter</w:t>
-      </w:r>
-      <w:proofErr w:type="spellEnd"/>
-      <w:r>
-        <w:rPr>
-          <w:rStyle w:val="nfase"/>
-          <w:rFonts w:asciiTheme="minorHAnsi" w:hAnsiTheme="minorHAnsi"/>
-          <w:i w:val="0"/>
-        </w:rPr>
-        <w:t xml:space="preserve"> em um canal especificado.</w:t>
-      </w:r>
-    </w:p>
-    <w:p>
-      <w:pPr>
-        <w:jc w:val="both"/>
-        <w:rPr>
-          <w:rStyle w:val="nfase"/>
-          <w:rFonts w:asciiTheme="minorHAnsi" w:hAnsiTheme="minorHAnsi"/>
-          <w:b/>
-          <w:i w:val="0"/>
-        </w:rPr>
-      </w:pPr>
-    </w:p>
-    <w:p>
-      <w:pPr>
-        <w:jc w:val="both"/>
-        <w:rPr>
-          <w:rStyle w:val="nfase"/>
-          <w:rFonts w:asciiTheme="minorHAnsi" w:hAnsiTheme="minorHAnsi"/>
-          <w:b/>
-          <w:i w:val="0"/>
-          <w:sz w:val="28"/>
-          <w:szCs w:val="28"/>
-        </w:rPr>
-      </w:pPr>
-      <w:r>
-        <w:rPr>
-          <w:rStyle w:val="nfase"/>
-          <w:rFonts w:asciiTheme="minorHAnsi" w:hAnsiTheme="minorHAnsi"/>
-          <w:b/>
-          <w:i w:val="0"/>
-          <w:sz w:val="28"/>
-          <w:szCs w:val="28"/>
-        </w:rPr>
-        <w:t>Questão 5.1: PIO – Interrupção Botão</w:t>
-      </w:r>
-    </w:p>
-    <w:p>
-      <w:pPr>
-        <w:jc w:val="both"/>
-        <w:rPr>
-          <w:rStyle w:val="nfase"/>
-          <w:rFonts w:asciiTheme="minorHAnsi" w:hAnsiTheme="minorHAnsi"/>
-          <w:i w:val="0"/>
-          <w:sz w:val="12"/>
-        </w:rPr>
-      </w:pPr>
-    </w:p>
-    <w:p>
-      <w:pPr>
-        <w:jc w:val="both"/>
-        <w:rPr>
-          <w:rStyle w:val="nfase"/>
-          <w:rFonts w:asciiTheme="minorHAnsi" w:hAnsiTheme="minorHAnsi"/>
-          <w:i w:val="0"/>
-          <w:szCs w:val="28"/>
-          <w:lang w:val="en-US"/>
-        </w:rPr>
-      </w:pPr>
-      <w:r>
-        <w:rPr>
-          <w:rStyle w:val="nfase"/>
-          <w:rFonts w:asciiTheme="minorHAnsi" w:hAnsiTheme="minorHAnsi"/>
-          <w:i w:val="0"/>
-          <w:szCs w:val="28"/>
-        </w:rPr>
-        <w:tab/>
-      </w:r>
-      <w:r>
-        <w:rPr>
-          <w:rStyle w:val="nfase"/>
-          <w:rFonts w:asciiTheme="minorHAnsi" w:hAnsiTheme="minorHAnsi"/>
-          <w:i w:val="0"/>
-          <w:szCs w:val="28"/>
-          <w:lang w:val="en-US"/>
-        </w:rPr>
-        <w:t xml:space="preserve">Falling Edge detection </w:t>
-      </w:r>
-      <w:proofErr w:type="spellStart"/>
-      <w:r>
-        <w:rPr>
-          <w:rStyle w:val="nfase"/>
-          <w:rFonts w:asciiTheme="minorHAnsi" w:hAnsiTheme="minorHAnsi"/>
-          <w:i w:val="0"/>
-          <w:szCs w:val="28"/>
-          <w:lang w:val="en-US"/>
-        </w:rPr>
-        <w:t>ou</w:t>
-      </w:r>
-      <w:proofErr w:type="spellEnd"/>
-      <w:r>
-        <w:rPr>
-          <w:rStyle w:val="nfase"/>
-          <w:rFonts w:asciiTheme="minorHAnsi" w:hAnsiTheme="minorHAnsi"/>
-          <w:i w:val="0"/>
-          <w:szCs w:val="28"/>
-          <w:lang w:val="en-US"/>
-        </w:rPr>
-        <w:t xml:space="preserve"> Low-level d</w:t>
-      </w:r>
-      <w:r>
-        <w:rPr>
-          <w:rStyle w:val="nfase"/>
-          <w:rFonts w:asciiTheme="minorHAnsi" w:hAnsiTheme="minorHAnsi"/>
-          <w:i w:val="0"/>
-          <w:szCs w:val="28"/>
-          <w:lang w:val="en-US"/>
-        </w:rPr>
-        <w:t>e</w:t>
-      </w:r>
-      <w:r>
-        <w:rPr>
-          <w:rStyle w:val="nfase"/>
-          <w:rFonts w:asciiTheme="minorHAnsi" w:hAnsiTheme="minorHAnsi"/>
-          <w:i w:val="0"/>
-          <w:szCs w:val="28"/>
-          <w:lang w:val="en-US"/>
-        </w:rPr>
-        <w:t>tection.</w:t>
-      </w:r>
-    </w:p>
-    <w:p>
-      <w:pPr>
-        <w:jc w:val="both"/>
-        <w:rPr>
-          <w:rStyle w:val="nfase"/>
-          <w:rFonts w:asciiTheme="minorHAnsi" w:hAnsiTheme="minorHAnsi"/>
-          <w:b/>
-          <w:i w:val="0"/>
-          <w:sz w:val="28"/>
-          <w:szCs w:val="28"/>
-          <w:lang w:val="en-US"/>
-        </w:rPr>
-      </w:pPr>
-    </w:p>
-    <w:p>
-      <w:pPr>
-        <w:jc w:val="both"/>
-        <w:rPr>
-          <w:rStyle w:val="nfase"/>
-          <w:rFonts w:asciiTheme="minorHAnsi" w:hAnsiTheme="minorHAnsi"/>
-          <w:b/>
-          <w:i w:val="0"/>
-          <w:sz w:val="28"/>
-          <w:szCs w:val="28"/>
-        </w:rPr>
-      </w:pPr>
-      <w:r>
-        <w:rPr>
-          <w:rStyle w:val="nfase"/>
-          <w:rFonts w:asciiTheme="minorHAnsi" w:hAnsiTheme="minorHAnsi"/>
-          <w:b/>
-          <w:i w:val="0"/>
-          <w:sz w:val="28"/>
-          <w:szCs w:val="28"/>
-        </w:rPr>
-        <w:t>Questão 5.2: PIO – Interrupção</w:t>
-      </w:r>
-    </w:p>
-    <w:p>
-      <w:pPr>
-        <w:jc w:val="both"/>
-        <w:rPr>
-          <w:rStyle w:val="nfase"/>
-          <w:rFonts w:asciiTheme="minorHAnsi" w:hAnsiTheme="minorHAnsi"/>
-          <w:i w:val="0"/>
-          <w:sz w:val="8"/>
-        </w:rPr>
-      </w:pPr>
-    </w:p>
-    <w:p>
-      <w:pPr>
-        <w:jc w:val="both"/>
-        <w:rPr>
-          <w:rStyle w:val="nfase"/>
-          <w:rFonts w:asciiTheme="minorHAnsi" w:hAnsiTheme="minorHAnsi"/>
-          <w:i w:val="0"/>
-          <w:szCs w:val="28"/>
-        </w:rPr>
-      </w:pPr>
-      <w:r>
-        <w:rPr>
-          <w:rStyle w:val="nfase"/>
-          <w:rFonts w:asciiTheme="minorHAnsi" w:hAnsiTheme="minorHAnsi"/>
-          <w:i w:val="0"/>
-          <w:szCs w:val="28"/>
-        </w:rPr>
-        <w:tab/>
-      </w:r>
-      <w:r>
-        <w:rPr>
-          <w:rStyle w:val="nfase"/>
-          <w:rFonts w:asciiTheme="minorHAnsi" w:hAnsiTheme="minorHAnsi"/>
-          <w:i w:val="0"/>
-          <w:szCs w:val="28"/>
-        </w:rPr>
-        <w:t>Basicamente, quando há uma detecção no pino</w:t>
-      </w:r>
-      <w:r>
-        <w:rPr>
-          <w:rStyle w:val="nfase"/>
-          <w:rFonts w:asciiTheme="minorHAnsi" w:hAnsiTheme="minorHAnsi"/>
-          <w:i w:val="0"/>
-          <w:szCs w:val="28"/>
-        </w:rPr>
-        <w:t xml:space="preserve">, o pino correspondente do ISR </w:t>
-      </w:r>
-      <w:proofErr w:type="spellStart"/>
-      <w:r>
-        <w:rPr>
-          <w:rStyle w:val="nfase"/>
-          <w:rFonts w:asciiTheme="minorHAnsi" w:hAnsiTheme="minorHAnsi"/>
-          <w:i w:val="0"/>
-          <w:szCs w:val="28"/>
-        </w:rPr>
-        <w:t>register</w:t>
-      </w:r>
-      <w:proofErr w:type="spellEnd"/>
-      <w:r>
-        <w:rPr>
-          <w:rStyle w:val="nfase"/>
-          <w:rFonts w:asciiTheme="minorHAnsi" w:hAnsiTheme="minorHAnsi"/>
-          <w:i w:val="0"/>
-          <w:szCs w:val="28"/>
-        </w:rPr>
-        <w:t xml:space="preserve"> (PIO_ISR) é </w:t>
-      </w:r>
-      <w:proofErr w:type="spellStart"/>
-      <w:r>
-        <w:rPr>
-          <w:rStyle w:val="nfase"/>
-          <w:rFonts w:asciiTheme="minorHAnsi" w:hAnsiTheme="minorHAnsi"/>
-          <w:i w:val="0"/>
-          <w:szCs w:val="28"/>
-        </w:rPr>
-        <w:t>setado</w:t>
-      </w:r>
-      <w:proofErr w:type="spellEnd"/>
-      <w:r>
-        <w:rPr>
-          <w:rStyle w:val="nfase"/>
-          <w:rFonts w:asciiTheme="minorHAnsi" w:hAnsiTheme="minorHAnsi"/>
-          <w:i w:val="0"/>
-          <w:szCs w:val="28"/>
-        </w:rPr>
-        <w:t xml:space="preserve">. Estando o pino correspondente do PIO_IMR também </w:t>
-      </w:r>
-      <w:proofErr w:type="spellStart"/>
-      <w:r>
-        <w:rPr>
-          <w:rStyle w:val="nfase"/>
-          <w:rFonts w:asciiTheme="minorHAnsi" w:hAnsiTheme="minorHAnsi"/>
-          <w:i w:val="0"/>
-          <w:szCs w:val="28"/>
-        </w:rPr>
-        <w:t>setado</w:t>
-      </w:r>
-      <w:proofErr w:type="spellEnd"/>
-      <w:r>
-        <w:rPr>
-          <w:rStyle w:val="nfase"/>
-          <w:rFonts w:asciiTheme="minorHAnsi" w:hAnsiTheme="minorHAnsi"/>
-          <w:i w:val="0"/>
-          <w:szCs w:val="28"/>
-        </w:rPr>
-        <w:t xml:space="preserve"> e então a interrupção é enviada ao NVIC para tratamento.</w:t>
-      </w:r>
-    </w:p>
-    <w:p>
-      <w:pPr>
-        <w:jc w:val="both"/>
-        <w:rPr>
-          <w:rStyle w:val="nfase"/>
-          <w:rFonts w:asciiTheme="minorHAnsi" w:hAnsiTheme="minorHAnsi"/>
-          <w:b/>
-          <w:i w:val="0"/>
-          <w:sz w:val="28"/>
-          <w:szCs w:val="28"/>
-        </w:rPr>
       </w:pPr>
       <w:bookmarkStart w:id="0" w:name="_GoBack"/>
       <w:bookmarkEnd w:id="0"/>
     </w:p>
-    <w:p>
-      <w:pPr>
-        <w:jc w:val="both"/>
-        <w:rPr>
-          <w:rStyle w:val="nfase"/>
-          <w:rFonts w:asciiTheme="minorHAnsi" w:hAnsiTheme="minorHAnsi"/>
-          <w:b/>
-          <w:i w:val="0"/>
-          <w:sz w:val="28"/>
-          <w:szCs w:val="28"/>
-        </w:rPr>
-      </w:pPr>
-      <w:r>
-        <w:rPr>
-          <w:rStyle w:val="nfase"/>
-          <w:rFonts w:asciiTheme="minorHAnsi" w:hAnsiTheme="minorHAnsi"/>
-          <w:b/>
-          <w:i w:val="0"/>
-          <w:sz w:val="28"/>
-          <w:szCs w:val="28"/>
-        </w:rPr>
-        <w:t>Questão 5.3: Registradores Interrupção</w:t>
-      </w:r>
-    </w:p>
-    <w:p>
-      <w:pPr>
-        <w:jc w:val="both"/>
-        <w:rPr>
-          <w:rStyle w:val="nfase"/>
-          <w:rFonts w:asciiTheme="minorHAnsi" w:hAnsiTheme="minorHAnsi"/>
-          <w:b/>
-          <w:i w:val="0"/>
-          <w:sz w:val="10"/>
-          <w:szCs w:val="28"/>
-        </w:rPr>
-      </w:pPr>
-    </w:p>
-    <w:p>
-      <w:pPr>
-        <w:jc w:val="both"/>
-        <w:rPr>
-          <w:rStyle w:val="nfase"/>
-          <w:rFonts w:asciiTheme="minorHAnsi" w:hAnsiTheme="minorHAnsi"/>
-          <w:i w:val="0"/>
-          <w:szCs w:val="28"/>
-        </w:rPr>
-      </w:pPr>
-      <w:r>
-        <w:rPr>
-          <w:rStyle w:val="nfase"/>
-          <w:rFonts w:asciiTheme="minorHAnsi" w:hAnsiTheme="minorHAnsi"/>
-          <w:b/>
-          <w:i w:val="0"/>
-        </w:rPr>
-        <w:t xml:space="preserve">PIO_IER/PIO_IDR: </w:t>
-      </w:r>
-      <w:r>
-        <w:rPr>
-          <w:rStyle w:val="nfase"/>
-          <w:rFonts w:asciiTheme="minorHAnsi" w:hAnsiTheme="minorHAnsi"/>
-          <w:i w:val="0"/>
-          <w:szCs w:val="28"/>
-        </w:rPr>
-        <w:t>Habilitam interrupção por dete</w:t>
-      </w:r>
-      <w:r>
-        <w:rPr>
-          <w:rStyle w:val="nfase"/>
-          <w:rFonts w:asciiTheme="minorHAnsi" w:hAnsiTheme="minorHAnsi"/>
-          <w:i w:val="0"/>
-          <w:szCs w:val="28"/>
-        </w:rPr>
-        <w:t>cção de mudança de estado.</w:t>
-      </w:r>
-    </w:p>
-    <w:p>
-      <w:pPr>
-        <w:jc w:val="both"/>
-        <w:rPr>
-          <w:rStyle w:val="nfase"/>
-          <w:rFonts w:asciiTheme="minorHAnsi" w:hAnsiTheme="minorHAnsi"/>
-          <w:i w:val="0"/>
-          <w:szCs w:val="28"/>
-        </w:rPr>
-      </w:pPr>
-      <w:r>
-        <w:rPr>
-          <w:rStyle w:val="nfase"/>
-          <w:rFonts w:asciiTheme="minorHAnsi" w:hAnsiTheme="minorHAnsi"/>
-          <w:b/>
-          <w:i w:val="0"/>
-        </w:rPr>
-        <w:t xml:space="preserve">PIO_AIMER/PIO_AIMDR: </w:t>
-      </w:r>
-      <w:r>
-        <w:rPr>
-          <w:rStyle w:val="nfase"/>
-          <w:rFonts w:asciiTheme="minorHAnsi" w:hAnsiTheme="minorHAnsi"/>
-          <w:i w:val="0"/>
-          <w:szCs w:val="28"/>
-        </w:rPr>
-        <w:t xml:space="preserve">Habilitam </w:t>
-      </w:r>
-      <w:r>
-        <w:rPr>
-          <w:rStyle w:val="nfase"/>
-          <w:rFonts w:asciiTheme="minorHAnsi" w:hAnsiTheme="minorHAnsi"/>
-          <w:i w:val="0"/>
-          <w:szCs w:val="28"/>
-        </w:rPr>
-        <w:t xml:space="preserve">opções de detecção na </w:t>
-      </w:r>
-      <w:r>
-        <w:rPr>
-          <w:rStyle w:val="nfase"/>
-          <w:rFonts w:asciiTheme="minorHAnsi" w:hAnsiTheme="minorHAnsi"/>
-          <w:i w:val="0"/>
-          <w:szCs w:val="28"/>
-        </w:rPr>
-        <w:t>interrupção por dete</w:t>
-      </w:r>
-      <w:r>
-        <w:rPr>
-          <w:rStyle w:val="nfase"/>
-          <w:rFonts w:asciiTheme="minorHAnsi" w:hAnsiTheme="minorHAnsi"/>
-          <w:i w:val="0"/>
-          <w:szCs w:val="28"/>
-        </w:rPr>
-        <w:t xml:space="preserve">cção de mudança de estado, como detecção por borda de sinal </w:t>
-      </w:r>
-      <w:proofErr w:type="spellStart"/>
-      <w:r>
-        <w:rPr>
-          <w:rStyle w:val="nfase"/>
-          <w:rFonts w:asciiTheme="minorHAnsi" w:hAnsiTheme="minorHAnsi"/>
-          <w:i w:val="0"/>
-          <w:szCs w:val="28"/>
-        </w:rPr>
-        <w:t>low</w:t>
-      </w:r>
-      <w:proofErr w:type="spellEnd"/>
-      <w:r>
-        <w:rPr>
-          <w:rStyle w:val="nfase"/>
-          <w:rFonts w:asciiTheme="minorHAnsi" w:hAnsiTheme="minorHAnsi"/>
-          <w:i w:val="0"/>
-          <w:szCs w:val="28"/>
-        </w:rPr>
-        <w:t xml:space="preserve"> ou high.</w:t>
-      </w:r>
-    </w:p>
-    <w:p>
-      <w:pPr>
-        <w:jc w:val="both"/>
-        <w:rPr>
-          <w:rStyle w:val="nfase"/>
-          <w:rFonts w:asciiTheme="minorHAnsi" w:hAnsiTheme="minorHAnsi"/>
-          <w:i w:val="0"/>
-          <w:szCs w:val="28"/>
-        </w:rPr>
-      </w:pPr>
-      <w:r>
-        <w:rPr>
-          <w:rStyle w:val="nfase"/>
-          <w:rFonts w:asciiTheme="minorHAnsi" w:hAnsiTheme="minorHAnsi"/>
-          <w:b/>
-          <w:i w:val="0"/>
-        </w:rPr>
-        <w:t xml:space="preserve">PIO_ELSR: </w:t>
-      </w:r>
-      <w:r>
-        <w:rPr>
-          <w:rStyle w:val="nfase"/>
-          <w:rFonts w:asciiTheme="minorHAnsi" w:hAnsiTheme="minorHAnsi"/>
-          <w:i w:val="0"/>
-          <w:szCs w:val="28"/>
-        </w:rPr>
-        <w:t xml:space="preserve">Selecionam se a </w:t>
-      </w:r>
-      <w:r>
-        <w:rPr>
-          <w:rStyle w:val="nfase"/>
-          <w:rFonts w:asciiTheme="minorHAnsi" w:hAnsiTheme="minorHAnsi"/>
-          <w:i w:val="0"/>
-          <w:szCs w:val="28"/>
-        </w:rPr>
-        <w:t>detecção</w:t>
-      </w:r>
-      <w:r>
-        <w:rPr>
-          <w:rStyle w:val="nfase"/>
-          <w:rFonts w:asciiTheme="minorHAnsi" w:hAnsiTheme="minorHAnsi"/>
-          <w:i w:val="0"/>
-          <w:szCs w:val="28"/>
-        </w:rPr>
-        <w:t xml:space="preserve"> é por borda ou por nível de sinal.</w:t>
-      </w:r>
-    </w:p>
-    <w:p>
-      <w:pPr>
-        <w:jc w:val="both"/>
-        <w:rPr>
-          <w:rStyle w:val="nfase"/>
-          <w:rFonts w:asciiTheme="minorHAnsi" w:hAnsiTheme="minorHAnsi"/>
-          <w:i w:val="0"/>
-          <w:szCs w:val="28"/>
-        </w:rPr>
-      </w:pPr>
-      <w:r>
-        <w:rPr>
-          <w:rStyle w:val="nfase"/>
-          <w:rFonts w:asciiTheme="minorHAnsi" w:hAnsiTheme="minorHAnsi"/>
-          <w:b/>
-          <w:i w:val="0"/>
-        </w:rPr>
-        <w:t xml:space="preserve">PIO_FRLHSR: </w:t>
-      </w:r>
-      <w:r>
-        <w:rPr>
-          <w:rStyle w:val="nfase"/>
-          <w:rFonts w:asciiTheme="minorHAnsi" w:hAnsiTheme="minorHAnsi"/>
-          <w:i w:val="0"/>
-          <w:szCs w:val="28"/>
-        </w:rPr>
-        <w:t xml:space="preserve">Seleciona o nível do sinal que será detectado, ou seja, se </w:t>
-      </w:r>
-      <w:r>
-        <w:rPr>
-          <w:rStyle w:val="nfase"/>
-          <w:rFonts w:asciiTheme="minorHAnsi" w:hAnsiTheme="minorHAnsi"/>
-          <w:i w:val="0"/>
-          <w:szCs w:val="28"/>
-        </w:rPr>
-        <w:t>a</w:t>
-      </w:r>
-      <w:r>
-        <w:rPr>
-          <w:rStyle w:val="nfase"/>
-          <w:rFonts w:asciiTheme="minorHAnsi" w:hAnsiTheme="minorHAnsi"/>
-          <w:i w:val="0"/>
-          <w:szCs w:val="28"/>
-        </w:rPr>
-        <w:t xml:space="preserve"> borda </w:t>
-      </w:r>
-      <w:r>
-        <w:rPr>
-          <w:rStyle w:val="nfase"/>
-          <w:rFonts w:asciiTheme="minorHAnsi" w:hAnsiTheme="minorHAnsi"/>
-          <w:i w:val="0"/>
-          <w:szCs w:val="28"/>
-        </w:rPr>
-        <w:t>será de</w:t>
-      </w:r>
-      <w:r>
-        <w:rPr>
-          <w:rStyle w:val="nfase"/>
-          <w:rFonts w:asciiTheme="minorHAnsi" w:hAnsiTheme="minorHAnsi"/>
-          <w:i w:val="0"/>
-          <w:szCs w:val="28"/>
-        </w:rPr>
-        <w:t xml:space="preserve"> subida</w:t>
-      </w:r>
-      <w:r>
-        <w:rPr>
-          <w:rStyle w:val="nfase"/>
-          <w:rFonts w:asciiTheme="minorHAnsi" w:hAnsiTheme="minorHAnsi"/>
-          <w:i w:val="0"/>
-          <w:szCs w:val="28"/>
-        </w:rPr>
-        <w:t xml:space="preserve"> ou </w:t>
-      </w:r>
-      <w:r>
-        <w:rPr>
-          <w:rStyle w:val="nfase"/>
-          <w:rFonts w:asciiTheme="minorHAnsi" w:hAnsiTheme="minorHAnsi"/>
-          <w:i w:val="0"/>
-          <w:szCs w:val="28"/>
-        </w:rPr>
-        <w:t>descida ou</w:t>
-      </w:r>
-      <w:r>
-        <w:rPr>
-          <w:rStyle w:val="nfase"/>
-          <w:rFonts w:asciiTheme="minorHAnsi" w:hAnsiTheme="minorHAnsi"/>
-          <w:i w:val="0"/>
-          <w:szCs w:val="28"/>
-        </w:rPr>
-        <w:t>, em caso de detecção por nível, se será</w:t>
-      </w:r>
-      <w:r>
-        <w:rPr>
-          <w:rStyle w:val="nfase"/>
-          <w:rFonts w:asciiTheme="minorHAnsi" w:hAnsiTheme="minorHAnsi"/>
-          <w:i w:val="0"/>
-          <w:szCs w:val="28"/>
-        </w:rPr>
-        <w:t xml:space="preserve"> sinal high</w:t>
-      </w:r>
-      <w:r>
-        <w:rPr>
-          <w:rStyle w:val="nfase"/>
-          <w:rFonts w:asciiTheme="minorHAnsi" w:hAnsiTheme="minorHAnsi"/>
-          <w:i w:val="0"/>
-          <w:szCs w:val="28"/>
-        </w:rPr>
-        <w:t xml:space="preserve"> ou </w:t>
-      </w:r>
-      <w:proofErr w:type="spellStart"/>
-      <w:r>
-        <w:rPr>
-          <w:rStyle w:val="nfase"/>
-          <w:rFonts w:asciiTheme="minorHAnsi" w:hAnsiTheme="minorHAnsi"/>
-          <w:i w:val="0"/>
-          <w:szCs w:val="28"/>
-        </w:rPr>
-        <w:t>low</w:t>
-      </w:r>
-      <w:proofErr w:type="spellEnd"/>
-      <w:r>
-        <w:rPr>
-          <w:rStyle w:val="nfase"/>
-          <w:rFonts w:asciiTheme="minorHAnsi" w:hAnsiTheme="minorHAnsi"/>
-          <w:i w:val="0"/>
-          <w:szCs w:val="28"/>
-        </w:rPr>
-        <w:t>.</w:t>
-      </w:r>
-    </w:p>
-    <w:p>
-      <w:pPr>
-        <w:jc w:val="both"/>
-        <w:rPr>
-          <w:rStyle w:val="nfase"/>
-          <w:rFonts w:asciiTheme="minorHAnsi" w:hAnsiTheme="minorHAnsi"/>
-          <w:i w:val="0"/>
-        </w:rPr>
-      </w:pPr>
-    </w:p>
-    <w:p>
-      <w:pPr>
-        <w:jc w:val="both"/>
-        <w:rPr>
-          <w:rStyle w:val="nfase"/>
-          <w:rFonts w:asciiTheme="minorHAnsi" w:hAnsiTheme="minorHAnsi"/>
-          <w:b/>
-          <w:i w:val="0"/>
-          <w:sz w:val="28"/>
-          <w:szCs w:val="28"/>
-        </w:rPr>
-      </w:pPr>
-    </w:p>
-    <w:p>
-      <w:pPr>
-        <w:jc w:val="both"/>
-        <w:rPr>
-          <w:rStyle w:val="nfase"/>
-          <w:rFonts w:asciiTheme="minorHAnsi" w:hAnsiTheme="minorHAnsi"/>
-          <w:b/>
-          <w:i w:val="0"/>
-          <w:szCs w:val="28"/>
-        </w:rPr>
-      </w:pPr>
-    </w:p>
     <w:sectPr>
-      <w:footerReference w:type="default" r:id="rId9"/>
+      <w:footerReference w:type="default" r:id="rId10"/>
       <w:pgSz w:w="11906" w:h="16838"/>
       <w:pgMar w:top="1417" w:right="1701" w:bottom="1417" w:left="1701" w:header="708" w:footer="708" w:gutter="0"/>
       <w:cols w:space="708"/>
@@ -3168,7 +2443,7 @@
 
 <file path=word/numbering.xml><?xml version="1.0" encoding="utf-8"?>
 <w:numbering xmlns:wpc="http://schemas.microsoft.com/office/word/2010/wordprocessingCanvas" xmlns:mc="http://schemas.openxmlformats.org/markup-compatibility/2006" xmlns:o="urn:schemas-microsoft-com:office:office" xmlns:r="http://schemas.openxmlformats.org/officeDocument/2006/relationships" xmlns:m="http://schemas.openxmlformats.org/officeDocument/2006/math" xmlns:v="urn:schemas-microsoft-com:vml" xmlns:wp14="http://schemas.microsoft.com/office/word/2010/wordprocessingDrawing" xmlns:wp="http://schemas.openxmlformats.org/drawingml/2006/wordprocessingDrawing" xmlns:w10="urn:schemas-microsoft-com:office:word" xmlns:w="http://schemas.openxmlformats.org/wordprocessingml/2006/main" xmlns:w14="http://schemas.microsoft.com/office/word/2010/wordml" xmlns:w15="http://schemas.microsoft.com/office/word/2012/wordml" xmlns:wpg="http://schemas.microsoft.com/office/word/2010/wordprocessingGroup" xmlns:wpi="http://schemas.microsoft.com/office/word/2010/wordprocessingInk" xmlns:wne="http://schemas.microsoft.com/office/word/2006/wordml" xmlns:wps="http://schemas.microsoft.com/office/word/2010/wordprocessingShape" mc:Ignorable="w14 w15 wp14">
-  <w:abstractNum w:abstractNumId="0">
+  <w:abstractNum w:abstractNumId="0" w15:restartNumberingAfterBreak="0">
     <w:nsid w:val="00346786"/>
     <w:multiLevelType w:val="hybridMultilevel"/>
     <w:tmpl w:val="B322AC58"/>
@@ -3281,7 +2556,7 @@
       </w:rPr>
     </w:lvl>
   </w:abstractNum>
-  <w:abstractNum w:abstractNumId="1">
+  <w:abstractNum w:abstractNumId="1" w15:restartNumberingAfterBreak="0">
     <w:nsid w:val="05703AF5"/>
     <w:multiLevelType w:val="hybridMultilevel"/>
     <w:tmpl w:val="F8AC7364"/>
@@ -3394,7 +2669,120 @@
       </w:rPr>
     </w:lvl>
   </w:abstractNum>
-  <w:abstractNum w:abstractNumId="2">
+  <w:abstractNum w:abstractNumId="2" w15:restartNumberingAfterBreak="0">
+    <w:nsid w:val="07B00E33"/>
+    <w:multiLevelType w:val="multilevel"/>
+    <w:tmpl w:val="DA5EDECC"/>
+    <w:lvl w:ilvl="0">
+      <w:start w:val="1"/>
+      <w:numFmt w:val="decimal"/>
+      <w:lvlText w:val="%1"/>
+      <w:lvlJc w:val="left"/>
+      <w:pPr>
+        <w:ind w:left="525" w:hanging="525"/>
+      </w:pPr>
+      <w:rPr>
+        <w:rFonts w:hint="default"/>
+      </w:rPr>
+    </w:lvl>
+    <w:lvl w:ilvl="1">
+      <w:start w:val="1"/>
+      <w:numFmt w:val="decimal"/>
+      <w:lvlText w:val="%1.%2"/>
+      <w:lvlJc w:val="left"/>
+      <w:pPr>
+        <w:ind w:left="1245" w:hanging="525"/>
+      </w:pPr>
+      <w:rPr>
+        <w:rFonts w:hint="default"/>
+      </w:rPr>
+    </w:lvl>
+    <w:lvl w:ilvl="2">
+      <w:start w:val="1"/>
+      <w:numFmt w:val="decimal"/>
+      <w:lvlText w:val="%1.%2.%3"/>
+      <w:lvlJc w:val="left"/>
+      <w:pPr>
+        <w:ind w:left="2160" w:hanging="720"/>
+      </w:pPr>
+      <w:rPr>
+        <w:rFonts w:hint="default"/>
+      </w:rPr>
+    </w:lvl>
+    <w:lvl w:ilvl="3">
+      <w:start w:val="1"/>
+      <w:numFmt w:val="decimal"/>
+      <w:lvlText w:val="%1.%2.%3.%4"/>
+      <w:lvlJc w:val="left"/>
+      <w:pPr>
+        <w:ind w:left="3240" w:hanging="1080"/>
+      </w:pPr>
+      <w:rPr>
+        <w:rFonts w:hint="default"/>
+      </w:rPr>
+    </w:lvl>
+    <w:lvl w:ilvl="4">
+      <w:start w:val="1"/>
+      <w:numFmt w:val="decimal"/>
+      <w:lvlText w:val="%1.%2.%3.%4.%5"/>
+      <w:lvlJc w:val="left"/>
+      <w:pPr>
+        <w:ind w:left="3960" w:hanging="1080"/>
+      </w:pPr>
+      <w:rPr>
+        <w:rFonts w:hint="default"/>
+      </w:rPr>
+    </w:lvl>
+    <w:lvl w:ilvl="5">
+      <w:start w:val="1"/>
+      <w:numFmt w:val="decimal"/>
+      <w:lvlText w:val="%1.%2.%3.%4.%5.%6"/>
+      <w:lvlJc w:val="left"/>
+      <w:pPr>
+        <w:ind w:left="5040" w:hanging="1440"/>
+      </w:pPr>
+      <w:rPr>
+        <w:rFonts w:hint="default"/>
+      </w:rPr>
+    </w:lvl>
+    <w:lvl w:ilvl="6">
+      <w:start w:val="1"/>
+      <w:numFmt w:val="decimal"/>
+      <w:lvlText w:val="%1.%2.%3.%4.%5.%6.%7"/>
+      <w:lvlJc w:val="left"/>
+      <w:pPr>
+        <w:ind w:left="5760" w:hanging="1440"/>
+      </w:pPr>
+      <w:rPr>
+        <w:rFonts w:hint="default"/>
+      </w:rPr>
+    </w:lvl>
+    <w:lvl w:ilvl="7">
+      <w:start w:val="1"/>
+      <w:numFmt w:val="decimal"/>
+      <w:lvlText w:val="%1.%2.%3.%4.%5.%6.%7.%8"/>
+      <w:lvlJc w:val="left"/>
+      <w:pPr>
+        <w:ind w:left="6840" w:hanging="1800"/>
+      </w:pPr>
+      <w:rPr>
+        <w:rFonts w:hint="default"/>
+      </w:rPr>
+    </w:lvl>
+    <w:lvl w:ilvl="8">
+      <w:start w:val="1"/>
+      <w:numFmt w:val="decimal"/>
+      <w:lvlText w:val="%1.%2.%3.%4.%5.%6.%7.%8.%9"/>
+      <w:lvlJc w:val="left"/>
+      <w:pPr>
+        <w:ind w:left="7920" w:hanging="2160"/>
+      </w:pPr>
+      <w:rPr>
+        <w:rFonts w:hint="default"/>
+      </w:rPr>
+    </w:lvl>
+  </w:abstractNum>
+  <w:abstractNum w:abstractNumId="3" w15:restartNumberingAfterBreak="0">
     <w:nsid w:val="11273EA2"/>
     <w:multiLevelType w:val="hybridMultilevel"/>
     <w:tmpl w:val="A3B034AA"/>
@@ -3507,7 +2895,7 @@
       </w:pPr>
     </w:lvl>
   </w:abstractNum>
-  <w:abstractNum w:abstractNumId="3">
+  <w:abstractNum w:abstractNumId="4" w15:restartNumberingAfterBreak="0">
     <w:nsid w:val="160B5D5E"/>
     <w:multiLevelType w:val="hybridMultilevel"/>
     <w:tmpl w:val="373EB00E"/>
@@ -3620,7 +3008,7 @@
       </w:rPr>
     </w:lvl>
   </w:abstractNum>
-  <w:abstractNum w:abstractNumId="4">
+  <w:abstractNum w:abstractNumId="5" w15:restartNumberingAfterBreak="0">
     <w:nsid w:val="18907CE7"/>
     <w:multiLevelType w:val="hybridMultilevel"/>
     <w:tmpl w:val="26143102"/>
@@ -3760,7 +3148,7 @@
       </w:rPr>
     </w:lvl>
   </w:abstractNum>
-  <w:abstractNum w:abstractNumId="5">
+  <w:abstractNum w:abstractNumId="6" w15:restartNumberingAfterBreak="0">
     <w:nsid w:val="19A32899"/>
     <w:multiLevelType w:val="hybridMultilevel"/>
     <w:tmpl w:val="6BD68C54"/>
@@ -3873,7 +3261,7 @@
       </w:rPr>
     </w:lvl>
   </w:abstractNum>
-  <w:abstractNum w:abstractNumId="6">
+  <w:abstractNum w:abstractNumId="7" w15:restartNumberingAfterBreak="0">
     <w:nsid w:val="1F0C3B55"/>
     <w:multiLevelType w:val="hybridMultilevel"/>
     <w:tmpl w:val="C8B6696E"/>
@@ -3986,7 +3374,7 @@
       </w:rPr>
     </w:lvl>
   </w:abstractNum>
-  <w:abstractNum w:abstractNumId="7">
+  <w:abstractNum w:abstractNumId="8" w15:restartNumberingAfterBreak="0">
     <w:nsid w:val="2F42243B"/>
     <w:multiLevelType w:val="hybridMultilevel"/>
     <w:tmpl w:val="338CDCEA"/>
@@ -4099,7 +3487,129 @@
       </w:rPr>
     </w:lvl>
   </w:abstractNum>
-  <w:abstractNum w:abstractNumId="8">
+  <w:abstractNum w:abstractNumId="9" w15:restartNumberingAfterBreak="0">
+    <w:nsid w:val="3D9D6C47"/>
+    <w:multiLevelType w:val="multilevel"/>
+    <w:tmpl w:val="43208F78"/>
+    <w:lvl w:ilvl="0">
+      <w:start w:val="1"/>
+      <w:numFmt w:val="decimal"/>
+      <w:lvlText w:val="%1"/>
+      <w:lvlJc w:val="left"/>
+      <w:pPr>
+        <w:ind w:left="525" w:hanging="525"/>
+      </w:pPr>
+      <w:rPr>
+        <w:rFonts w:hint="default"/>
+        <w:sz w:val="28"/>
+      </w:rPr>
+    </w:lvl>
+    <w:lvl w:ilvl="1">
+      <w:start w:val="2"/>
+      <w:numFmt w:val="decimal"/>
+      <w:lvlText w:val="%1.%2"/>
+      <w:lvlJc w:val="left"/>
+      <w:pPr>
+        <w:ind w:left="5025" w:hanging="525"/>
+      </w:pPr>
+      <w:rPr>
+        <w:rFonts w:hint="default"/>
+        <w:sz w:val="28"/>
+      </w:rPr>
+    </w:lvl>
+    <w:lvl w:ilvl="2">
+      <w:start w:val="1"/>
+      <w:numFmt w:val="decimal"/>
+      <w:lvlText w:val="%1.%2.%3"/>
+      <w:lvlJc w:val="left"/>
+      <w:pPr>
+        <w:ind w:left="9720" w:hanging="720"/>
+      </w:pPr>
+      <w:rPr>
+        <w:rFonts w:hint="default"/>
+        <w:sz w:val="28"/>
+      </w:rPr>
+    </w:lvl>
+    <w:lvl w:ilvl="3">
+      <w:start w:val="1"/>
+      <w:numFmt w:val="decimal"/>
+      <w:lvlText w:val="%1.%2.%3.%4"/>
+      <w:lvlJc w:val="left"/>
+      <w:pPr>
+        <w:ind w:left="14580" w:hanging="1080"/>
+      </w:pPr>
+      <w:rPr>
+        <w:rFonts w:hint="default"/>
+        <w:sz w:val="28"/>
+      </w:rPr>
+    </w:lvl>
+    <w:lvl w:ilvl="4">
+      <w:start w:val="1"/>
+      <w:numFmt w:val="decimal"/>
+      <w:lvlText w:val="%1.%2.%3.%4.%5"/>
+      <w:lvlJc w:val="left"/>
+      <w:pPr>
+        <w:ind w:left="19080" w:hanging="1080"/>
+      </w:pPr>
+      <w:rPr>
+        <w:rFonts w:hint="default"/>
+        <w:sz w:val="28"/>
+      </w:rPr>
+    </w:lvl>
+    <w:lvl w:ilvl="5">
+      <w:start w:val="1"/>
+      <w:numFmt w:val="decimal"/>
+      <w:lvlText w:val="%1.%2.%3.%4.%5.%6"/>
+      <w:lvlJc w:val="left"/>
+      <w:pPr>
+        <w:ind w:left="23940" w:hanging="1440"/>
+      </w:pPr>
+      <w:rPr>
+        <w:rFonts w:hint="default"/>
+        <w:sz w:val="28"/>
+      </w:rPr>
+    </w:lvl>
+    <w:lvl w:ilvl="6">
+      <w:start w:val="1"/>
+      <w:numFmt w:val="decimal"/>
+      <w:lvlText w:val="%1.%2.%3.%4.%5.%6.%7"/>
+      <w:lvlJc w:val="left"/>
+      <w:pPr>
+        <w:ind w:left="28440" w:hanging="1440"/>
+      </w:pPr>
+      <w:rPr>
+        <w:rFonts w:hint="default"/>
+        <w:sz w:val="28"/>
+      </w:rPr>
+    </w:lvl>
+    <w:lvl w:ilvl="7">
+      <w:start w:val="1"/>
+      <w:numFmt w:val="decimal"/>
+      <w:lvlText w:val="%1.%2.%3.%4.%5.%6.%7.%8"/>
+      <w:lvlJc w:val="left"/>
+      <w:pPr>
+        <w:ind w:left="-32236" w:hanging="1800"/>
+      </w:pPr>
+      <w:rPr>
+        <w:rFonts w:hint="default"/>
+        <w:sz w:val="28"/>
+      </w:rPr>
+    </w:lvl>
+    <w:lvl w:ilvl="8">
+      <w:start w:val="1"/>
+      <w:numFmt w:val="decimal"/>
+      <w:lvlText w:val="%1.%2.%3.%4.%5.%6.%7.%8.%9"/>
+      <w:lvlJc w:val="left"/>
+      <w:pPr>
+        <w:ind w:left="-27376" w:hanging="2160"/>
+      </w:pPr>
+      <w:rPr>
+        <w:rFonts w:hint="default"/>
+        <w:sz w:val="28"/>
+      </w:rPr>
+    </w:lvl>
+  </w:abstractNum>
+  <w:abstractNum w:abstractNumId="10" w15:restartNumberingAfterBreak="0">
     <w:nsid w:val="4CA34988"/>
     <w:multiLevelType w:val="multilevel"/>
     <w:tmpl w:val="27FEB8CE"/>
@@ -4213,7 +3723,7 @@
       </w:rPr>
     </w:lvl>
   </w:abstractNum>
-  <w:abstractNum w:abstractNumId="9">
+  <w:abstractNum w:abstractNumId="11" w15:restartNumberingAfterBreak="0">
     <w:nsid w:val="508F4119"/>
     <w:multiLevelType w:val="hybridMultilevel"/>
     <w:tmpl w:val="2D36CB88"/>
@@ -4326,7 +3836,7 @@
       </w:rPr>
     </w:lvl>
   </w:abstractNum>
-  <w:abstractNum w:abstractNumId="10">
+  <w:abstractNum w:abstractNumId="12" w15:restartNumberingAfterBreak="0">
     <w:nsid w:val="51892AD5"/>
     <w:multiLevelType w:val="hybridMultilevel"/>
     <w:tmpl w:val="2654F14A"/>
@@ -4415,7 +3925,7 @@
       </w:pPr>
     </w:lvl>
   </w:abstractNum>
-  <w:abstractNum w:abstractNumId="11">
+  <w:abstractNum w:abstractNumId="13" w15:restartNumberingAfterBreak="0">
     <w:nsid w:val="64B65A5E"/>
     <w:multiLevelType w:val="hybridMultilevel"/>
     <w:tmpl w:val="0C1CFDBA"/>
@@ -4506,7 +4016,7 @@
       </w:pPr>
     </w:lvl>
   </w:abstractNum>
-  <w:abstractNum w:abstractNumId="12">
+  <w:abstractNum w:abstractNumId="14" w15:restartNumberingAfterBreak="0">
     <w:nsid w:val="69EB2674"/>
     <w:multiLevelType w:val="hybridMultilevel"/>
     <w:tmpl w:val="DE68B5B2"/>
@@ -4619,7 +4129,7 @@
       </w:rPr>
     </w:lvl>
   </w:abstractNum>
-  <w:abstractNum w:abstractNumId="13">
+  <w:abstractNum w:abstractNumId="15" w15:restartNumberingAfterBreak="0">
     <w:nsid w:val="6E404CA4"/>
     <w:multiLevelType w:val="hybridMultilevel"/>
     <w:tmpl w:val="EEC6CE24"/>
@@ -4732,7 +4242,7 @@
       </w:rPr>
     </w:lvl>
   </w:abstractNum>
-  <w:abstractNum w:abstractNumId="14">
+  <w:abstractNum w:abstractNumId="16" w15:restartNumberingAfterBreak="0">
     <w:nsid w:val="6EC84832"/>
     <w:multiLevelType w:val="hybridMultilevel"/>
     <w:tmpl w:val="B20269E0"/>
@@ -4845,7 +4355,7 @@
       </w:rPr>
     </w:lvl>
   </w:abstractNum>
-  <w:abstractNum w:abstractNumId="15">
+  <w:abstractNum w:abstractNumId="17" w15:restartNumberingAfterBreak="0">
     <w:nsid w:val="71C72B29"/>
     <w:multiLevelType w:val="hybridMultilevel"/>
     <w:tmpl w:val="EC8C63E0"/>
@@ -4958,7 +4468,7 @@
       </w:rPr>
     </w:lvl>
   </w:abstractNum>
-  <w:abstractNum w:abstractNumId="16">
+  <w:abstractNum w:abstractNumId="18" w15:restartNumberingAfterBreak="0">
     <w:nsid w:val="7E794E8B"/>
     <w:multiLevelType w:val="hybridMultilevel"/>
     <w:tmpl w:val="D45661EE"/>
@@ -5072,55 +4582,61 @@
     </w:lvl>
   </w:abstractNum>
   <w:num w:numId="1">
-    <w:abstractNumId w:val="4"/>
+    <w:abstractNumId w:val="5"/>
   </w:num>
   <w:num w:numId="2">
-    <w:abstractNumId w:val="2"/>
+    <w:abstractNumId w:val="3"/>
   </w:num>
   <w:num w:numId="3">
-    <w:abstractNumId w:val="10"/>
+    <w:abstractNumId w:val="12"/>
   </w:num>
   <w:num w:numId="4">
-    <w:abstractNumId w:val="11"/>
+    <w:abstractNumId w:val="13"/>
   </w:num>
   <w:num w:numId="5">
     <w:abstractNumId w:val="0"/>
   </w:num>
   <w:num w:numId="6">
-    <w:abstractNumId w:val="9"/>
+    <w:abstractNumId w:val="11"/>
   </w:num>
   <w:num w:numId="7">
+    <w:abstractNumId w:val="8"/>
+  </w:num>
+  <w:num w:numId="8">
+    <w:abstractNumId w:val="16"/>
+  </w:num>
+  <w:num w:numId="9">
     <w:abstractNumId w:val="7"/>
   </w:num>
-  <w:num w:numId="8">
-    <w:abstractNumId w:val="14"/>
-  </w:num>
-  <w:num w:numId="9">
-    <w:abstractNumId w:val="6"/>
-  </w:num>
   <w:num w:numId="10">
-    <w:abstractNumId w:val="15"/>
+    <w:abstractNumId w:val="17"/>
   </w:num>
   <w:num w:numId="11">
     <w:abstractNumId w:val="1"/>
   </w:num>
   <w:num w:numId="12">
-    <w:abstractNumId w:val="12"/>
+    <w:abstractNumId w:val="14"/>
   </w:num>
   <w:num w:numId="13">
-    <w:abstractNumId w:val="13"/>
+    <w:abstractNumId w:val="15"/>
   </w:num>
   <w:num w:numId="14">
-    <w:abstractNumId w:val="8"/>
+    <w:abstractNumId w:val="10"/>
   </w:num>
   <w:num w:numId="15">
-    <w:abstractNumId w:val="5"/>
+    <w:abstractNumId w:val="6"/>
   </w:num>
   <w:num w:numId="16">
-    <w:abstractNumId w:val="16"/>
+    <w:abstractNumId w:val="18"/>
   </w:num>
   <w:num w:numId="17">
-    <w:abstractNumId w:val="3"/>
+    <w:abstractNumId w:val="4"/>
+  </w:num>
+  <w:num w:numId="18">
+    <w:abstractNumId w:val="2"/>
+  </w:num>
+  <w:num w:numId="19">
+    <w:abstractNumId w:val="9"/>
   </w:num>
 </w:numbering>
 </file>
@@ -5536,7 +5052,6 @@
   <w:style w:type="character" w:default="1" w:styleId="Fontepargpadro">
     <w:name w:val="Default Paragraph Font"/>
     <w:uiPriority w:val="1"/>
-    <w:semiHidden/>
     <w:unhideWhenUsed/>
   </w:style>
   <w:style w:type="table" w:default="1" w:styleId="Tabelanormal">
@@ -6110,7 +5625,7 @@
 </file>
 
 <file path=customXml/itemProps1.xml><?xml version="1.0" encoding="utf-8"?>
-<ds:datastoreItem xmlns:ds="http://schemas.openxmlformats.org/officeDocument/2006/customXml" ds:itemID="{D9566282-F008-42B6-9726-9E3DF63DA495}">
+<ds:datastoreItem xmlns:ds="http://schemas.openxmlformats.org/officeDocument/2006/customXml" ds:itemID="{54859DD7-77EF-44DF-A667-722E55367D71}">
   <ds:schemaRefs>
     <ds:schemaRef ds:uri="http://schemas.openxmlformats.org/officeDocument/2006/bibliography"/>
   </ds:schemaRefs>

</xml_diff>